<commit_message>
Updated versions of my resume.
</commit_message>
<xml_diff>
--- a/public/assets/NovelliResume.docx
+++ b/public/assets/NovelliResume.docx
@@ -201,7 +201,7 @@
           <w:spacing w:val="10"/>
           <w:sz w:val="32"/>
         </w:rPr>
-        <w:t>UX/UI Developer</w:t>
+        <w:t>Software Engineer, Front End</w:t>
       </w:r>
     </w:p>
     <w:p>
@@ -355,7 +355,7 @@
           <w:sz w:val="20"/>
           <w:szCs w:val="21"/>
         </w:rPr>
-        <w:t xml:space="preserve">| MySQL | MongoDB | </w:t>
+        <w:t>| MySQL | MongoDB |</w:t>
       </w:r>
       <w:r>
         <w:rPr>
@@ -384,6 +384,26 @@
         </w:rPr>
         <w:t xml:space="preserve">Bootstrap | </w:t>
       </w:r>
+      <w:proofErr w:type="spellStart"/>
+      <w:r>
+        <w:rPr>
+          <w:rFonts w:ascii="Times New Roman" w:hAnsi="Times New Roman" w:cs="Times New Roman"/>
+          <w:spacing w:val="-2"/>
+          <w:sz w:val="20"/>
+          <w:szCs w:val="21"/>
+        </w:rPr>
+        <w:t>EmailJS</w:t>
+      </w:r>
+      <w:proofErr w:type="spellEnd"/>
+      <w:r>
+        <w:rPr>
+          <w:rFonts w:ascii="Times New Roman" w:hAnsi="Times New Roman" w:cs="Times New Roman"/>
+          <w:spacing w:val="-2"/>
+          <w:sz w:val="20"/>
+          <w:szCs w:val="21"/>
+        </w:rPr>
+        <w:t xml:space="preserve"> | </w:t>
+      </w:r>
       <w:r>
         <w:rPr>
           <w:rFonts w:ascii="Times New Roman" w:hAnsi="Times New Roman" w:cs="Times New Roman"/>
@@ -409,7 +429,7 @@
           <w:sz w:val="20"/>
           <w:szCs w:val="21"/>
         </w:rPr>
-        <w:t>ub |</w:t>
+        <w:t>ub</w:t>
       </w:r>
       <w:r>
         <w:rPr>
@@ -427,7 +447,25 @@
           <w:sz w:val="20"/>
           <w:szCs w:val="21"/>
         </w:rPr>
-        <w:t xml:space="preserve"> Heroku |</w:t>
+        <w:t xml:space="preserve"> </w:t>
+      </w:r>
+      <w:r>
+        <w:rPr>
+          <w:rFonts w:ascii="Times New Roman" w:hAnsi="Times New Roman" w:cs="Times New Roman"/>
+          <w:spacing w:val="-2"/>
+          <w:sz w:val="20"/>
+          <w:szCs w:val="21"/>
+        </w:rPr>
+        <w:t xml:space="preserve">| </w:t>
+      </w:r>
+      <w:r>
+        <w:rPr>
+          <w:rFonts w:ascii="Times New Roman" w:hAnsi="Times New Roman" w:cs="Times New Roman"/>
+          <w:spacing w:val="-2"/>
+          <w:sz w:val="20"/>
+          <w:szCs w:val="21"/>
+        </w:rPr>
+        <w:t>Heroku |</w:t>
       </w:r>
       <w:r>
         <w:rPr>
@@ -490,7 +528,28 @@
           <w:sz w:val="20"/>
           <w:szCs w:val="21"/>
         </w:rPr>
-        <w:t xml:space="preserve">Test Driven Development | Object Oriented Programming </w:t>
+        <w:t>Test Driven Development | Object Oriented Programming</w:t>
+      </w:r>
+    </w:p>
+    <w:p>
+      <w:pPr>
+        <w:spacing w:line="360" w:lineRule="auto"/>
+        <w:jc w:val="center"/>
+        <w:rPr>
+          <w:rFonts w:ascii="Times New Roman" w:hAnsi="Times New Roman" w:cs="Times New Roman"/>
+          <w:spacing w:val="-2"/>
+          <w:sz w:val="20"/>
+          <w:szCs w:val="21"/>
+        </w:rPr>
+      </w:pPr>
+      <w:r>
+        <w:rPr>
+          <w:rFonts w:ascii="Times New Roman" w:hAnsi="Times New Roman" w:cs="Times New Roman"/>
+          <w:spacing w:val="-2"/>
+          <w:sz w:val="20"/>
+          <w:szCs w:val="21"/>
+        </w:rPr>
+        <w:t xml:space="preserve">Agile Framework </w:t>
       </w:r>
       <w:r>
         <w:rPr>
@@ -508,7 +567,7 @@
           <w:sz w:val="20"/>
           <w:szCs w:val="21"/>
         </w:rPr>
-        <w:t xml:space="preserve"> Agile Framework  </w:t>
+        <w:t xml:space="preserve"> </w:t>
       </w:r>
       <w:r>
         <w:rPr>
@@ -648,14 +707,62 @@
         <w:t>aps</w:t>
       </w:r>
       <w:proofErr w:type="spellEnd"/>
-      <w:r>
-        <w:rPr>
-          <w:rFonts w:ascii="Times New Roman" w:hAnsi="Times New Roman" w:cs="Times New Roman"/>
-          <w:spacing w:val="-2"/>
-          <w:sz w:val="20"/>
-          <w:szCs w:val="21"/>
-        </w:rPr>
-        <w:t xml:space="preserve"> | ArcGIS web apps | </w:t>
+    </w:p>
+    <w:p>
+      <w:pPr>
+        <w:spacing w:line="360" w:lineRule="auto"/>
+        <w:jc w:val="center"/>
+        <w:rPr>
+          <w:rFonts w:ascii="Times New Roman" w:hAnsi="Times New Roman" w:cs="Times New Roman"/>
+          <w:spacing w:val="-2"/>
+          <w:sz w:val="20"/>
+          <w:szCs w:val="21"/>
+        </w:rPr>
+      </w:pPr>
+      <w:r>
+        <w:rPr>
+          <w:rFonts w:ascii="Times New Roman" w:hAnsi="Times New Roman" w:cs="Times New Roman"/>
+          <w:spacing w:val="-2"/>
+          <w:sz w:val="20"/>
+          <w:szCs w:val="21"/>
+        </w:rPr>
+        <w:t xml:space="preserve">ArcGIS </w:t>
+      </w:r>
+      <w:r>
+        <w:rPr>
+          <w:rFonts w:ascii="Times New Roman" w:hAnsi="Times New Roman" w:cs="Times New Roman"/>
+          <w:spacing w:val="-2"/>
+          <w:sz w:val="20"/>
+          <w:szCs w:val="21"/>
+        </w:rPr>
+        <w:t>W</w:t>
+      </w:r>
+      <w:r>
+        <w:rPr>
+          <w:rFonts w:ascii="Times New Roman" w:hAnsi="Times New Roman" w:cs="Times New Roman"/>
+          <w:spacing w:val="-2"/>
+          <w:sz w:val="20"/>
+          <w:szCs w:val="21"/>
+        </w:rPr>
+        <w:t xml:space="preserve">eb </w:t>
+      </w:r>
+      <w:r>
+        <w:rPr>
+          <w:rFonts w:ascii="Times New Roman" w:hAnsi="Times New Roman" w:cs="Times New Roman"/>
+          <w:spacing w:val="-2"/>
+          <w:sz w:val="20"/>
+          <w:szCs w:val="21"/>
+        </w:rPr>
+        <w:t>A</w:t>
+      </w:r>
+      <w:r>
+        <w:rPr>
+          <w:rFonts w:ascii="Times New Roman" w:hAnsi="Times New Roman" w:cs="Times New Roman"/>
+          <w:spacing w:val="-2"/>
+          <w:sz w:val="20"/>
+          <w:szCs w:val="21"/>
+        </w:rPr>
+        <w:t xml:space="preserve">pps | </w:t>
       </w:r>
       <w:r>
         <w:rPr>
@@ -727,17 +834,20 @@
           <w:sz w:val="20"/>
           <w:szCs w:val="21"/>
         </w:rPr>
-        <w:t xml:space="preserve">isualization </w:t>
-      </w:r>
-      <w:r>
-        <w:rPr>
-          <w:rFonts w:ascii="Times New Roman" w:hAnsi="Times New Roman" w:cs="Times New Roman"/>
-          <w:spacing w:val="-2"/>
-          <w:sz w:val="20"/>
-          <w:szCs w:val="21"/>
-        </w:rPr>
-        <w:t xml:space="preserve">| </w:t>
-      </w:r>
+        <w:t>isualization</w:t>
+      </w:r>
+    </w:p>
+    <w:p>
+      <w:pPr>
+        <w:spacing w:line="360" w:lineRule="auto"/>
+        <w:jc w:val="center"/>
+        <w:rPr>
+          <w:rFonts w:ascii="Times New Roman" w:hAnsi="Times New Roman" w:cs="Times New Roman"/>
+          <w:spacing w:val="-2"/>
+          <w:sz w:val="20"/>
+          <w:szCs w:val="21"/>
+        </w:rPr>
+      </w:pPr>
       <w:r>
         <w:rPr>
           <w:rFonts w:ascii="Times New Roman" w:hAnsi="Times New Roman" w:cs="Times New Roman"/>
@@ -790,7 +900,7 @@
           <w:sz w:val="20"/>
           <w:szCs w:val="21"/>
         </w:rPr>
-        <w:t>Cross-Functional Teamwork &amp; Collaboration</w:t>
+        <w:t>Cross-Functional Collaboration</w:t>
       </w:r>
       <w:r>
         <w:rPr>
@@ -881,27 +991,25 @@
           <w:sz w:val="20"/>
           <w:szCs w:val="21"/>
         </w:rPr>
-        <w:t xml:space="preserve">for </w:t>
-      </w:r>
-      <w:proofErr w:type="gramStart"/>
-      <w:r>
-        <w:rPr>
-          <w:rFonts w:ascii="Times New Roman" w:hAnsi="Times New Roman" w:cs="Times New Roman"/>
-          <w:spacing w:val="-2"/>
-          <w:sz w:val="20"/>
-          <w:szCs w:val="21"/>
-        </w:rPr>
-        <w:t>mac  |</w:t>
-      </w:r>
-      <w:proofErr w:type="gramEnd"/>
-      <w:r>
-        <w:rPr>
-          <w:rFonts w:ascii="Times New Roman" w:hAnsi="Times New Roman" w:cs="Times New Roman"/>
-          <w:spacing w:val="-2"/>
-          <w:sz w:val="20"/>
-          <w:szCs w:val="21"/>
-        </w:rPr>
-        <w:t xml:space="preserve"> Android &amp; i</w:t>
+        <w:t>for mac</w:t>
+      </w:r>
+      <w:r>
+        <w:rPr>
+          <w:rFonts w:ascii="Times New Roman" w:hAnsi="Times New Roman" w:cs="Times New Roman"/>
+          <w:spacing w:val="-2"/>
+          <w:sz w:val="20"/>
+          <w:szCs w:val="21"/>
+        </w:rPr>
+        <w:t xml:space="preserve"> </w:t>
+      </w:r>
+      <w:r>
+        <w:rPr>
+          <w:rFonts w:ascii="Times New Roman" w:hAnsi="Times New Roman" w:cs="Times New Roman"/>
+          <w:spacing w:val="-2"/>
+          <w:sz w:val="20"/>
+          <w:szCs w:val="21"/>
+        </w:rPr>
+        <w:t>| Android &amp; i</w:t>
       </w:r>
       <w:r>
         <w:rPr>
@@ -921,6 +1029,7 @@
         <w:rPr>
           <w:rFonts w:ascii="Times New Roman" w:hAnsi="Times New Roman" w:cs="Times New Roman"/>
           <w:b/>
+          <w:bCs/>
           <w:smallCaps/>
           <w:color w:val="FFFFFF" w:themeColor="background1"/>
           <w:spacing w:val="10"/>
@@ -951,6 +1060,8 @@
       <w:r>
         <w:rPr>
           <w:rFonts w:ascii="Times New Roman" w:hAnsi="Times New Roman" w:cs="Times New Roman"/>
+          <w:b/>
+          <w:bCs/>
           <w:spacing w:val="-2"/>
           <w:sz w:val="20"/>
           <w:szCs w:val="21"/>
@@ -1015,11 +1126,22 @@
       <w:r>
         <w:rPr>
           <w:rFonts w:ascii="Times New Roman" w:hAnsi="Times New Roman" w:cs="Times New Roman"/>
-          <w:spacing w:val="-2"/>
-          <w:sz w:val="20"/>
-          <w:szCs w:val="21"/>
-        </w:rPr>
-        <w:t xml:space="preserve">Summary: </w:t>
+          <w:b/>
+          <w:bCs/>
+          <w:spacing w:val="-2"/>
+          <w:sz w:val="20"/>
+          <w:szCs w:val="21"/>
+        </w:rPr>
+        <w:t>Summary:</w:t>
+      </w:r>
+      <w:r>
+        <w:rPr>
+          <w:rFonts w:ascii="Times New Roman" w:hAnsi="Times New Roman" w:cs="Times New Roman"/>
+          <w:spacing w:val="-2"/>
+          <w:sz w:val="20"/>
+          <w:szCs w:val="21"/>
+        </w:rPr>
+        <w:t xml:space="preserve"> </w:t>
       </w:r>
       <w:r>
         <w:rPr>
@@ -1043,11 +1165,22 @@
       <w:r>
         <w:rPr>
           <w:rFonts w:ascii="Times New Roman" w:hAnsi="Times New Roman" w:cs="Times New Roman"/>
-          <w:spacing w:val="-2"/>
-          <w:sz w:val="20"/>
-          <w:szCs w:val="21"/>
-        </w:rPr>
-        <w:t>Role: Sole author</w:t>
+          <w:b/>
+          <w:bCs/>
+          <w:spacing w:val="-2"/>
+          <w:sz w:val="20"/>
+          <w:szCs w:val="21"/>
+        </w:rPr>
+        <w:t>Role:</w:t>
+      </w:r>
+      <w:r>
+        <w:rPr>
+          <w:rFonts w:ascii="Times New Roman" w:hAnsi="Times New Roman" w:cs="Times New Roman"/>
+          <w:spacing w:val="-2"/>
+          <w:sz w:val="20"/>
+          <w:szCs w:val="21"/>
+        </w:rPr>
+        <w:t xml:space="preserve"> Sole author</w:t>
       </w:r>
     </w:p>
     <w:p>
@@ -1063,11 +1196,22 @@
       <w:r>
         <w:rPr>
           <w:rFonts w:ascii="Times New Roman" w:hAnsi="Times New Roman" w:cs="Times New Roman"/>
-          <w:spacing w:val="-2"/>
-          <w:sz w:val="20"/>
-          <w:szCs w:val="21"/>
-        </w:rPr>
-        <w:t xml:space="preserve">Tools: HTML, CSS, JavaScript, Bootstrap, </w:t>
+          <w:b/>
+          <w:bCs/>
+          <w:spacing w:val="-2"/>
+          <w:sz w:val="20"/>
+          <w:szCs w:val="21"/>
+        </w:rPr>
+        <w:t>Tools:</w:t>
+      </w:r>
+      <w:r>
+        <w:rPr>
+          <w:rFonts w:ascii="Times New Roman" w:hAnsi="Times New Roman" w:cs="Times New Roman"/>
+          <w:spacing w:val="-2"/>
+          <w:sz w:val="20"/>
+          <w:szCs w:val="21"/>
+        </w:rPr>
+        <w:t xml:space="preserve"> HTML, CSS, JavaScript, Bootstrap, </w:t>
       </w:r>
       <w:r>
         <w:rPr>
@@ -1115,6 +1259,35 @@
           <w:szCs w:val="21"/>
         </w:rPr>
         <w:t>Fonts</w:t>
+      </w:r>
+      <w:r>
+        <w:rPr>
+          <w:rFonts w:ascii="Times New Roman" w:hAnsi="Times New Roman" w:cs="Times New Roman"/>
+          <w:spacing w:val="-2"/>
+          <w:sz w:val="20"/>
+          <w:szCs w:val="21"/>
+        </w:rPr>
+        <w:t xml:space="preserve"> </w:t>
+      </w:r>
+      <w:proofErr w:type="spellStart"/>
+      <w:r>
+        <w:rPr>
+          <w:rFonts w:ascii="Times New Roman" w:hAnsi="Times New Roman" w:cs="Times New Roman"/>
+          <w:spacing w:val="-2"/>
+          <w:sz w:val="20"/>
+          <w:szCs w:val="21"/>
+        </w:rPr>
+        <w:t>Node.Js</w:t>
+      </w:r>
+      <w:proofErr w:type="spellEnd"/>
+      <w:r>
+        <w:rPr>
+          <w:rFonts w:ascii="Times New Roman" w:hAnsi="Times New Roman" w:cs="Times New Roman"/>
+          <w:spacing w:val="-2"/>
+          <w:sz w:val="20"/>
+          <w:szCs w:val="21"/>
+        </w:rPr>
+        <w:t>, Heroku</w:t>
       </w:r>
       <w:r>
         <w:rPr>
@@ -1242,6 +1415,7 @@
         <w:jc w:val="both"/>
         <w:rPr>
           <w:rFonts w:ascii="Times New Roman" w:hAnsi="Times New Roman" w:cs="Times New Roman"/>
+          <w:spacing w:val="-2"/>
           <w:sz w:val="20"/>
           <w:szCs w:val="21"/>
         </w:rPr>
@@ -1361,7 +1535,45 @@
           <w:sz w:val="20"/>
           <w:szCs w:val="21"/>
         </w:rPr>
-        <w:t>Indexed city record drawings and geotechnical reports using Laserfiche 11, georeferenced and digitized indexed files into GIS.</w:t>
+        <w:t xml:space="preserve">Continually </w:t>
+      </w:r>
+      <w:r>
+        <w:rPr>
+          <w:rFonts w:ascii="Times New Roman" w:hAnsi="Times New Roman" w:cs="Times New Roman"/>
+          <w:spacing w:val="-2"/>
+          <w:sz w:val="20"/>
+          <w:szCs w:val="21"/>
+        </w:rPr>
+        <w:t>integrated</w:t>
+      </w:r>
+      <w:r>
+        <w:rPr>
+          <w:rFonts w:ascii="Times New Roman" w:hAnsi="Times New Roman" w:cs="Times New Roman"/>
+          <w:spacing w:val="-2"/>
+          <w:sz w:val="20"/>
+          <w:szCs w:val="21"/>
+        </w:rPr>
+        <w:t xml:space="preserve"> and deployed maps, data, and graphics for the Bike Routes and Capital Improvement Projects </w:t>
+      </w:r>
+      <w:proofErr w:type="spellStart"/>
+      <w:r>
+        <w:rPr>
+          <w:rFonts w:ascii="Times New Roman" w:hAnsi="Times New Roman" w:cs="Times New Roman"/>
+          <w:spacing w:val="-2"/>
+          <w:sz w:val="20"/>
+          <w:szCs w:val="21"/>
+        </w:rPr>
+        <w:t>StoryMaps</w:t>
+      </w:r>
+      <w:proofErr w:type="spellEnd"/>
+      <w:r>
+        <w:rPr>
+          <w:rFonts w:ascii="Times New Roman" w:hAnsi="Times New Roman" w:cs="Times New Roman"/>
+          <w:spacing w:val="-2"/>
+          <w:sz w:val="20"/>
+          <w:szCs w:val="21"/>
+        </w:rPr>
+        <w:t xml:space="preserve"> to stay up to date with city-wide projects.</w:t>
       </w:r>
     </w:p>
     <w:p>
@@ -1384,19 +1596,26 @@
           <w:sz w:val="20"/>
           <w:szCs w:val="21"/>
         </w:rPr>
-        <w:t>Created sewer, water, and stormwater infrastructure in GIS and maintained data in tables.</w:t>
-      </w:r>
-    </w:p>
-    <w:p>
-      <w:pPr>
-        <w:ind w:left="360"/>
-        <w:rPr>
-          <w:rFonts w:ascii="Times New Roman" w:hAnsi="Times New Roman" w:cs="Times New Roman"/>
-          <w:spacing w:val="-2"/>
-          <w:sz w:val="20"/>
-          <w:szCs w:val="21"/>
-        </w:rPr>
-      </w:pPr>
+        <w:t xml:space="preserve">Indexed city record drawings and geotechnical reports using Laserfiche 11, georeferenced and digitized </w:t>
+      </w:r>
+      <w:r>
+        <w:rPr>
+          <w:rFonts w:ascii="Times New Roman" w:hAnsi="Times New Roman" w:cs="Times New Roman"/>
+          <w:spacing w:val="-2"/>
+          <w:sz w:val="20"/>
+          <w:szCs w:val="21"/>
+        </w:rPr>
+        <w:t>utility data</w:t>
+      </w:r>
+      <w:r>
+        <w:rPr>
+          <w:rFonts w:ascii="Times New Roman" w:hAnsi="Times New Roman" w:cs="Times New Roman"/>
+          <w:spacing w:val="-2"/>
+          <w:sz w:val="20"/>
+          <w:szCs w:val="21"/>
+        </w:rPr>
+        <w:t xml:space="preserve"> into GIS.</w:t>
+      </w:r>
     </w:p>
     <w:p>
       <w:pPr>
@@ -1557,7 +1776,16 @@
           <w:sz w:val="20"/>
           <w:szCs w:val="21"/>
         </w:rPr>
-        <w:t xml:space="preserve">. </w:t>
+        <w:t>.</w:t>
+      </w:r>
+      <w:r>
+        <w:rPr>
+          <w:rFonts w:ascii="Times New Roman" w:hAnsi="Times New Roman" w:cs="Times New Roman"/>
+          <w:spacing w:val="-2"/>
+          <w:sz w:val="20"/>
+          <w:szCs w:val="21"/>
+        </w:rPr>
+        <w:t xml:space="preserve"> </w:t>
       </w:r>
       <w:r>
         <w:rPr>
@@ -1575,16 +1803,7 @@
           <w:sz w:val="20"/>
           <w:szCs w:val="21"/>
         </w:rPr>
-        <w:t xml:space="preserve"> Conducted training for ArcGIS Pro and Schneider Electric’s Editor XI. Engaged</w:t>
-      </w:r>
-      <w:r>
-        <w:rPr>
-          <w:rFonts w:ascii="Times New Roman" w:hAnsi="Times New Roman" w:cs="Times New Roman"/>
-          <w:spacing w:val="-2"/>
-          <w:sz w:val="20"/>
-          <w:szCs w:val="21"/>
-        </w:rPr>
-        <w:t xml:space="preserve"> </w:t>
+        <w:t xml:space="preserve"> Conducted training for ArcGIS Pro and Schneider Electric’s Editor XI. </w:t>
       </w:r>
       <w:r>
         <w:rPr>
@@ -1643,27 +1862,79 @@
           <w:sz w:val="20"/>
           <w:szCs w:val="21"/>
         </w:rPr>
-        <w:t xml:space="preserve">Team </w:t>
-      </w:r>
-      <w:proofErr w:type="gramStart"/>
-      <w:r>
-        <w:rPr>
-          <w:rFonts w:ascii="Times New Roman" w:hAnsi="Times New Roman" w:cs="Times New Roman"/>
-          <w:spacing w:val="-2"/>
-          <w:sz w:val="20"/>
-          <w:szCs w:val="21"/>
-        </w:rPr>
-        <w:t>lead</w:t>
-      </w:r>
-      <w:proofErr w:type="gramEnd"/>
-      <w:r>
-        <w:rPr>
-          <w:rFonts w:ascii="Times New Roman" w:hAnsi="Times New Roman" w:cs="Times New Roman"/>
-          <w:spacing w:val="-2"/>
-          <w:sz w:val="20"/>
-          <w:szCs w:val="21"/>
-        </w:rPr>
-        <w:t xml:space="preserve"> for ArcGIS Pro training, correcting Utility Network Errors, and maintaining System Tier Subnetworks.</w:t>
+        <w:t xml:space="preserve">Conducted </w:t>
+      </w:r>
+      <w:r>
+        <w:rPr>
+          <w:rFonts w:ascii="Times New Roman" w:hAnsi="Times New Roman" w:cs="Times New Roman"/>
+          <w:spacing w:val="-2"/>
+          <w:sz w:val="20"/>
+          <w:szCs w:val="21"/>
+        </w:rPr>
+        <w:t>ArcGIS Pro training</w:t>
+      </w:r>
+      <w:r>
+        <w:rPr>
+          <w:rFonts w:ascii="Times New Roman" w:hAnsi="Times New Roman" w:cs="Times New Roman"/>
+          <w:spacing w:val="-2"/>
+          <w:sz w:val="20"/>
+          <w:szCs w:val="21"/>
+        </w:rPr>
+        <w:t xml:space="preserve"> for end </w:t>
+      </w:r>
+      <w:r>
+        <w:rPr>
+          <w:rFonts w:ascii="Times New Roman" w:hAnsi="Times New Roman" w:cs="Times New Roman"/>
+          <w:spacing w:val="-2"/>
+          <w:sz w:val="20"/>
+          <w:szCs w:val="21"/>
+        </w:rPr>
+        <w:t>users and</w:t>
+      </w:r>
+      <w:r>
+        <w:rPr>
+          <w:rFonts w:ascii="Times New Roman" w:hAnsi="Times New Roman" w:cs="Times New Roman"/>
+          <w:spacing w:val="-2"/>
+          <w:sz w:val="20"/>
+          <w:szCs w:val="21"/>
+        </w:rPr>
+        <w:t xml:space="preserve"> maintain</w:t>
+      </w:r>
+      <w:r>
+        <w:rPr>
+          <w:rFonts w:ascii="Times New Roman" w:hAnsi="Times New Roman" w:cs="Times New Roman"/>
+          <w:spacing w:val="-2"/>
+          <w:sz w:val="20"/>
+          <w:szCs w:val="21"/>
+        </w:rPr>
+        <w:t>ed</w:t>
+      </w:r>
+      <w:r>
+        <w:rPr>
+          <w:rFonts w:ascii="Times New Roman" w:hAnsi="Times New Roman" w:cs="Times New Roman"/>
+          <w:spacing w:val="-2"/>
+          <w:sz w:val="20"/>
+          <w:szCs w:val="21"/>
+        </w:rPr>
+        <w:t xml:space="preserve"> System Tier Subnetworks</w:t>
+      </w:r>
+      <w:r>
+        <w:rPr>
+          <w:rFonts w:ascii="Times New Roman" w:hAnsi="Times New Roman" w:cs="Times New Roman"/>
+          <w:spacing w:val="-2"/>
+          <w:sz w:val="20"/>
+          <w:szCs w:val="21"/>
+        </w:rPr>
+        <w:t xml:space="preserve"> in the Utility Network</w:t>
+      </w:r>
+      <w:r>
+        <w:rPr>
+          <w:rFonts w:ascii="Times New Roman" w:hAnsi="Times New Roman" w:cs="Times New Roman"/>
+          <w:spacing w:val="-2"/>
+          <w:sz w:val="20"/>
+          <w:szCs w:val="21"/>
+        </w:rPr>
+        <w:t>.</w:t>
       </w:r>
     </w:p>
     <w:p>
@@ -1785,7 +2056,25 @@
           <w:sz w:val="20"/>
           <w:szCs w:val="21"/>
         </w:rPr>
-        <w:t xml:space="preserve"> and U</w:t>
+        <w:t xml:space="preserve"> </w:t>
+      </w:r>
+      <w:r>
+        <w:rPr>
+          <w:rFonts w:ascii="Times New Roman" w:hAnsi="Times New Roman" w:cs="Times New Roman"/>
+          <w:spacing w:val="-2"/>
+          <w:sz w:val="20"/>
+          <w:szCs w:val="21"/>
+        </w:rPr>
+        <w:t xml:space="preserve">standards </w:t>
+      </w:r>
+      <w:r>
+        <w:rPr>
+          <w:rFonts w:ascii="Times New Roman" w:hAnsi="Times New Roman" w:cs="Times New Roman"/>
+          <w:spacing w:val="-2"/>
+          <w:sz w:val="20"/>
+          <w:szCs w:val="21"/>
+        </w:rPr>
+        <w:t>and U</w:t>
       </w:r>
       <w:r>
         <w:rPr>
@@ -1923,7 +2212,6 @@
           <w:ilvl w:val="0"/>
           <w:numId w:val="1"/>
         </w:numPr>
-        <w:spacing w:before="120"/>
         <w:rPr>
           <w:rFonts w:ascii="Times New Roman" w:hAnsi="Times New Roman" w:cs="Times New Roman"/>
           <w:spacing w:val="-2"/>
@@ -2004,6 +2292,47 @@
           <w:szCs w:val="21"/>
         </w:rPr>
         <w:t xml:space="preserve"> </w:t>
+      </w:r>
+    </w:p>
+    <w:p>
+      <w:pPr>
+        <w:numPr>
+          <w:ilvl w:val="0"/>
+          <w:numId w:val="1"/>
+        </w:numPr>
+        <w:rPr>
+          <w:rFonts w:ascii="Times New Roman" w:hAnsi="Times New Roman" w:cs="Times New Roman"/>
+          <w:spacing w:val="-2"/>
+          <w:sz w:val="20"/>
+          <w:szCs w:val="21"/>
+        </w:rPr>
+      </w:pPr>
+      <w:r>
+        <w:rPr>
+          <w:rFonts w:ascii="Times New Roman" w:hAnsi="Times New Roman" w:cs="Times New Roman"/>
+          <w:spacing w:val="-2"/>
+          <w:sz w:val="20"/>
+          <w:szCs w:val="21"/>
+        </w:rPr>
+        <w:t>Utilized Jira Software to track project tasks and manage</w:t>
+      </w:r>
+      <w:r>
+        <w:rPr>
+          <w:rFonts w:ascii="Times New Roman" w:hAnsi="Times New Roman" w:cs="Times New Roman"/>
+          <w:spacing w:val="-2"/>
+          <w:sz w:val="20"/>
+          <w:szCs w:val="21"/>
+        </w:rPr>
+        <w:t>d</w:t>
+      </w:r>
+      <w:r>
+        <w:rPr>
+          <w:rFonts w:ascii="Times New Roman" w:hAnsi="Times New Roman" w:cs="Times New Roman"/>
+          <w:spacing w:val="-2"/>
+          <w:sz w:val="20"/>
+          <w:szCs w:val="21"/>
+        </w:rPr>
+        <w:t xml:space="preserve"> lifecycle of tickets throughout the GIS conversion process.</w:t>
       </w:r>
     </w:p>
     <w:p>
@@ -2096,7 +2425,6 @@
         </w:rPr>
         <w:t xml:space="preserve">enterprise </w:t>
       </w:r>
-      <w:proofErr w:type="gramStart"/>
       <w:r>
         <w:rPr>
           <w:rFonts w:ascii="Times New Roman" w:hAnsi="Times New Roman" w:cs="Times New Roman"/>
@@ -2113,9 +2441,8 @@
           <w:sz w:val="20"/>
           <w:szCs w:val="21"/>
         </w:rPr>
-        <w:t>, and</w:t>
-      </w:r>
-      <w:proofErr w:type="gramEnd"/>
+        <w:t xml:space="preserve"> and</w:t>
+      </w:r>
       <w:r>
         <w:rPr>
           <w:rFonts w:ascii="Times New Roman" w:hAnsi="Times New Roman" w:cs="Times New Roman"/>
@@ -3331,7 +3658,6 @@
   <w:style w:type="character" w:default="1" w:styleId="DefaultParagraphFont">
     <w:name w:val="Default Paragraph Font"/>
     <w:uiPriority w:val="1"/>
-    <w:semiHidden/>
     <w:unhideWhenUsed/>
   </w:style>
   <w:style w:type="table" w:default="1" w:styleId="TableNormal">

</xml_diff>

<commit_message>
Added Figma component and section to portfolio, added Figma profile link to Sidebar, updated version of resume.
</commit_message>
<xml_diff>
--- a/public/assets/NovelliResume.docx
+++ b/public/assets/NovelliResume.docx
@@ -143,6 +143,14 @@
           <w:sz w:val="20"/>
           <w:szCs w:val="21"/>
         </w:rPr>
+        <w:t xml:space="preserve">Figma: SNovelli1021 | </w:t>
+      </w:r>
+      <w:r>
+        <w:rPr>
+          <w:rFonts w:ascii="Times New Roman" w:hAnsi="Times New Roman" w:cs="Times New Roman"/>
+          <w:sz w:val="20"/>
+          <w:szCs w:val="21"/>
+        </w:rPr>
         <w:t>snovelli92@msn</w:t>
       </w:r>
       <w:r>
@@ -234,7 +242,47 @@
           <w:szCs w:val="20"/>
           <w:shd w:val="clear" w:color="auto" w:fill="FFFFFF"/>
         </w:rPr>
-        <w:t>professional who is passionate about using spatial data and analytics to develop GIS print media and web applications for an enhanced user experience. Global thinker with the ability to learn new skills who excels at communicating processes cross-functionally between front-end users, back-end developers, and product consumers. Skilled in working collaboratively with the ability to handle frequently changing deadlines in a rapidly evolving technological environment. Proficient at improving</w:t>
+        <w:t xml:space="preserve">professional who is passionate about </w:t>
+      </w:r>
+      <w:r>
+        <w:rPr>
+          <w:rFonts w:ascii="Times New Roman" w:hAnsi="Times New Roman" w:cs="Times New Roman"/>
+          <w:color w:val="2D2D2D"/>
+          <w:sz w:val="20"/>
+          <w:szCs w:val="20"/>
+          <w:shd w:val="clear" w:color="auto" w:fill="FFFFFF"/>
+        </w:rPr>
+        <w:t>creating user friendly web apps and intuitive application designs.</w:t>
+      </w:r>
+      <w:r>
+        <w:rPr>
+          <w:rFonts w:ascii="Times New Roman" w:hAnsi="Times New Roman" w:cs="Times New Roman"/>
+          <w:color w:val="2D2D2D"/>
+          <w:sz w:val="20"/>
+          <w:szCs w:val="20"/>
+          <w:shd w:val="clear" w:color="auto" w:fill="FFFFFF"/>
+        </w:rPr>
+        <w:t xml:space="preserve"> </w:t>
+      </w:r>
+      <w:r>
+        <w:rPr>
+          <w:rFonts w:ascii="Times New Roman" w:hAnsi="Times New Roman" w:cs="Times New Roman"/>
+          <w:color w:val="2D2D2D"/>
+          <w:sz w:val="20"/>
+          <w:szCs w:val="20"/>
+          <w:shd w:val="clear" w:color="auto" w:fill="FFFFFF"/>
+        </w:rPr>
+        <w:t xml:space="preserve">Specializes in integrating </w:t>
+      </w:r>
+      <w:r>
+        <w:rPr>
+          <w:rFonts w:ascii="Times New Roman" w:hAnsi="Times New Roman" w:cs="Times New Roman"/>
+          <w:color w:val="2D2D2D"/>
+          <w:sz w:val="20"/>
+          <w:szCs w:val="20"/>
+          <w:shd w:val="clear" w:color="auto" w:fill="FFFFFF"/>
+        </w:rPr>
+        <w:t>spatial data and analytics to develop GIS print media and web applications for an enhanced user experience. Global thinker with the ability to learn new skills who excels at communicating processes cross-functionally between front-end users, back-end developers, and product consumers. Skilled in working collaboratively with the ability to handle frequently changing deadlines in a rapidly evolving technological environment. Proficient at improving</w:t>
       </w:r>
       <w:r>
         <w:rPr>
@@ -1535,25 +1583,7 @@
           <w:sz w:val="20"/>
           <w:szCs w:val="21"/>
         </w:rPr>
-        <w:t xml:space="preserve">Continually </w:t>
-      </w:r>
-      <w:r>
-        <w:rPr>
-          <w:rFonts w:ascii="Times New Roman" w:hAnsi="Times New Roman" w:cs="Times New Roman"/>
-          <w:spacing w:val="-2"/>
-          <w:sz w:val="20"/>
-          <w:szCs w:val="21"/>
-        </w:rPr>
-        <w:t>integrated</w:t>
-      </w:r>
-      <w:r>
-        <w:rPr>
-          <w:rFonts w:ascii="Times New Roman" w:hAnsi="Times New Roman" w:cs="Times New Roman"/>
-          <w:spacing w:val="-2"/>
-          <w:sz w:val="20"/>
-          <w:szCs w:val="21"/>
-        </w:rPr>
-        <w:t xml:space="preserve"> and deployed maps, data, and graphics for the Bike Routes and Capital Improvement Projects </w:t>
+        <w:t xml:space="preserve">Continually integrated and deployed maps, data, and graphics for the Bike Routes and Capital Improvement Projects </w:t>
       </w:r>
       <w:proofErr w:type="spellStart"/>
       <w:r>
@@ -3658,6 +3688,7 @@
   <w:style w:type="character" w:default="1" w:styleId="DefaultParagraphFont">
     <w:name w:val="Default Paragraph Font"/>
     <w:uiPriority w:val="1"/>
+    <w:semiHidden/>
     <w:unhideWhenUsed/>
   </w:style>
   <w:style w:type="table" w:default="1" w:styleId="TableNormal">

</xml_diff>

<commit_message>
Deploying updated word and pdf resume.
</commit_message>
<xml_diff>
--- a/public/assets/NovelliResume.docx
+++ b/public/assets/NovelliResume.docx
@@ -305,8 +305,7 @@
           <w:smallCaps/>
           <w:color w:val="FFFFFF" w:themeColor="background1"/>
           <w:spacing w:val="10"/>
-          <w:sz w:val="28"/>
-          <w:szCs w:val="24"/>
+          <w:sz w:val="24"/>
         </w:rPr>
       </w:pPr>
       <w:r>
@@ -316,8 +315,7 @@
           <w:smallCaps/>
           <w:color w:val="FFFFFF" w:themeColor="background1"/>
           <w:spacing w:val="10"/>
-          <w:sz w:val="28"/>
-          <w:szCs w:val="24"/>
+          <w:sz w:val="24"/>
         </w:rPr>
         <w:t>Professional Bio</w:t>
       </w:r>
@@ -636,8 +634,7 @@
           <w:b/>
           <w:smallCaps/>
           <w:spacing w:val="10"/>
-          <w:sz w:val="28"/>
-          <w:szCs w:val="24"/>
+          <w:sz w:val="24"/>
         </w:rPr>
       </w:pPr>
       <w:r>
@@ -646,8 +643,7 @@
           <w:b/>
           <w:smallCaps/>
           <w:spacing w:val="10"/>
-          <w:sz w:val="28"/>
-          <w:szCs w:val="24"/>
+          <w:sz w:val="24"/>
         </w:rPr>
         <w:t xml:space="preserve">Work </w:t>
       </w:r>
@@ -657,8 +653,7 @@
           <w:b/>
           <w:smallCaps/>
           <w:spacing w:val="10"/>
-          <w:sz w:val="28"/>
-          <w:szCs w:val="24"/>
+          <w:sz w:val="24"/>
         </w:rPr>
         <w:t>Experience</w:t>
       </w:r>
@@ -668,12 +663,12 @@
         <w:tabs>
           <w:tab w:val="right" w:pos="10710"/>
         </w:tabs>
-        <w:spacing w:before="120" w:after="60" w:line="276" w:lineRule="auto"/>
-        <w:rPr>
-          <w:rFonts w:ascii="Times New Roman" w:hAnsi="Times New Roman" w:cs="Times New Roman"/>
-          <w:b/>
-          <w:sz w:val="28"/>
-          <w:szCs w:val="28"/>
+        <w:spacing w:before="120" w:after="60"/>
+        <w:rPr>
+          <w:rFonts w:ascii="Times New Roman" w:hAnsi="Times New Roman" w:cs="Times New Roman"/>
+          <w:b/>
+          <w:sz w:val="24"/>
+          <w:szCs w:val="24"/>
         </w:rPr>
       </w:pPr>
       <w:r>
@@ -682,8 +677,8 @@
           <w:b/>
           <w:smallCaps/>
           <w:spacing w:val="10"/>
-          <w:sz w:val="28"/>
-          <w:szCs w:val="28"/>
+          <w:sz w:val="24"/>
+          <w:szCs w:val="24"/>
         </w:rPr>
         <w:t>City of Everett</w:t>
       </w:r>
@@ -693,7 +688,7 @@
         <w:tabs>
           <w:tab w:val="right" w:pos="10710"/>
         </w:tabs>
-        <w:spacing w:before="120" w:after="60" w:line="276" w:lineRule="auto"/>
+        <w:spacing w:before="120" w:after="60"/>
         <w:rPr>
           <w:rFonts w:ascii="Times New Roman" w:hAnsi="Times New Roman" w:cs="Times New Roman"/>
           <w:b/>
@@ -720,7 +715,7 @@
           <w:b/>
           <w:smallCaps/>
           <w:spacing w:val="10"/>
-          <w:sz w:val="28"/>
+          <w:sz w:val="24"/>
           <w:szCs w:val="24"/>
           <w:u w:val="single"/>
         </w:rPr>
@@ -786,70 +781,133 @@
           <w:sz w:val="20"/>
           <w:szCs w:val="21"/>
         </w:rPr>
-        <w:t xml:space="preserve"> StoryMaps to ArcGIS StoryMaps, refactored enterprise</w:t>
-      </w:r>
-      <w:r>
-        <w:rPr>
-          <w:rFonts w:ascii="Times New Roman" w:hAnsi="Times New Roman" w:cs="Times New Roman"/>
-          <w:spacing w:val="-2"/>
-          <w:sz w:val="20"/>
-          <w:szCs w:val="21"/>
-        </w:rPr>
-        <w:t xml:space="preserve"> </w:t>
-      </w:r>
-      <w:r>
-        <w:rPr>
-          <w:rFonts w:ascii="Times New Roman" w:hAnsi="Times New Roman" w:cs="Times New Roman"/>
-          <w:spacing w:val="-2"/>
-          <w:sz w:val="20"/>
-          <w:szCs w:val="21"/>
-        </w:rPr>
-        <w:t>web maps into scalable web apps for more</w:t>
-      </w:r>
-      <w:r>
-        <w:rPr>
-          <w:rFonts w:ascii="Times New Roman" w:hAnsi="Times New Roman" w:cs="Times New Roman"/>
-          <w:spacing w:val="-2"/>
-          <w:sz w:val="20"/>
-          <w:szCs w:val="21"/>
-        </w:rPr>
-        <w:t xml:space="preserve"> proficient consumption of data. A</w:t>
-      </w:r>
-      <w:r>
-        <w:rPr>
-          <w:rFonts w:ascii="Times New Roman" w:hAnsi="Times New Roman" w:cs="Times New Roman"/>
-          <w:spacing w:val="-2"/>
-          <w:sz w:val="20"/>
-          <w:szCs w:val="21"/>
-        </w:rPr>
-        <w:t xml:space="preserve">uthored </w:t>
-      </w:r>
-      <w:r>
-        <w:rPr>
-          <w:rFonts w:ascii="Times New Roman" w:hAnsi="Times New Roman" w:cs="Times New Roman"/>
-          <w:spacing w:val="-2"/>
-          <w:sz w:val="20"/>
-          <w:szCs w:val="21"/>
-        </w:rPr>
-        <w:t xml:space="preserve">GIS print media and web maps </w:t>
-      </w:r>
-      <w:r>
-        <w:rPr>
-          <w:rFonts w:ascii="Times New Roman" w:hAnsi="Times New Roman" w:cs="Times New Roman"/>
-          <w:spacing w:val="-2"/>
-          <w:sz w:val="20"/>
-          <w:szCs w:val="21"/>
-        </w:rPr>
-        <w:t xml:space="preserve">for </w:t>
-      </w:r>
-      <w:r>
-        <w:rPr>
-          <w:rFonts w:ascii="Times New Roman" w:hAnsi="Times New Roman" w:cs="Times New Roman"/>
-          <w:spacing w:val="-2"/>
-          <w:sz w:val="20"/>
-          <w:szCs w:val="21"/>
-        </w:rPr>
-        <w:t>internal and external audiences</w:t>
+        <w:t xml:space="preserve"> StoryMaps to ArcGIS StoryMaps, </w:t>
+      </w:r>
+      <w:r>
+        <w:rPr>
+          <w:rFonts w:ascii="Times New Roman" w:hAnsi="Times New Roman" w:cs="Times New Roman"/>
+          <w:spacing w:val="-2"/>
+          <w:sz w:val="20"/>
+          <w:szCs w:val="21"/>
+        </w:rPr>
+        <w:t>scalable</w:t>
+      </w:r>
+      <w:r>
+        <w:rPr>
+          <w:rFonts w:ascii="Times New Roman" w:hAnsi="Times New Roman" w:cs="Times New Roman"/>
+          <w:spacing w:val="-2"/>
+          <w:sz w:val="20"/>
+          <w:szCs w:val="21"/>
+        </w:rPr>
+        <w:t xml:space="preserve"> </w:t>
+      </w:r>
+      <w:r>
+        <w:rPr>
+          <w:rFonts w:ascii="Times New Roman" w:hAnsi="Times New Roman" w:cs="Times New Roman"/>
+          <w:spacing w:val="-2"/>
+          <w:sz w:val="20"/>
+          <w:szCs w:val="21"/>
+        </w:rPr>
+        <w:t>web maps</w:t>
+      </w:r>
+      <w:r>
+        <w:rPr>
+          <w:rFonts w:ascii="Times New Roman" w:hAnsi="Times New Roman" w:cs="Times New Roman"/>
+          <w:spacing w:val="-2"/>
+          <w:sz w:val="20"/>
+          <w:szCs w:val="21"/>
+        </w:rPr>
+        <w:t>,</w:t>
+      </w:r>
+      <w:r>
+        <w:rPr>
+          <w:rFonts w:ascii="Times New Roman" w:hAnsi="Times New Roman" w:cs="Times New Roman"/>
+          <w:spacing w:val="-2"/>
+          <w:sz w:val="20"/>
+          <w:szCs w:val="21"/>
+        </w:rPr>
+        <w:t xml:space="preserve"> </w:t>
+      </w:r>
+      <w:r>
+        <w:rPr>
+          <w:rFonts w:ascii="Times New Roman" w:hAnsi="Times New Roman" w:cs="Times New Roman"/>
+          <w:spacing w:val="-2"/>
+          <w:sz w:val="20"/>
+          <w:szCs w:val="21"/>
+        </w:rPr>
+        <w:t xml:space="preserve">and geospatial </w:t>
+      </w:r>
+      <w:r>
+        <w:rPr>
+          <w:rFonts w:ascii="Times New Roman" w:hAnsi="Times New Roman" w:cs="Times New Roman"/>
+          <w:spacing w:val="-2"/>
+          <w:sz w:val="20"/>
+          <w:szCs w:val="21"/>
+        </w:rPr>
+        <w:t>web apps</w:t>
+      </w:r>
+      <w:r>
+        <w:rPr>
+          <w:rFonts w:ascii="Times New Roman" w:hAnsi="Times New Roman" w:cs="Times New Roman"/>
+          <w:spacing w:val="-2"/>
+          <w:sz w:val="20"/>
+          <w:szCs w:val="21"/>
+        </w:rPr>
+        <w:t>. Leveraged Arcade expressions</w:t>
+      </w:r>
+      <w:r>
+        <w:rPr>
+          <w:rFonts w:ascii="Times New Roman" w:hAnsi="Times New Roman" w:cs="Times New Roman"/>
+          <w:spacing w:val="-2"/>
+          <w:sz w:val="20"/>
+          <w:szCs w:val="21"/>
+        </w:rPr>
+        <w:t xml:space="preserve"> </w:t>
+      </w:r>
+      <w:r>
+        <w:rPr>
+          <w:rFonts w:ascii="Times New Roman" w:hAnsi="Times New Roman" w:cs="Times New Roman"/>
+          <w:spacing w:val="-2"/>
+          <w:sz w:val="20"/>
+          <w:szCs w:val="21"/>
+        </w:rPr>
+        <w:t xml:space="preserve">to </w:t>
+      </w:r>
+      <w:r>
+        <w:rPr>
+          <w:rFonts w:ascii="Times New Roman" w:hAnsi="Times New Roman" w:cs="Times New Roman"/>
+          <w:spacing w:val="-2"/>
+          <w:sz w:val="20"/>
+          <w:szCs w:val="21"/>
+        </w:rPr>
+        <w:t>enhance</w:t>
+      </w:r>
+      <w:r>
+        <w:rPr>
+          <w:rFonts w:ascii="Times New Roman" w:hAnsi="Times New Roman" w:cs="Times New Roman"/>
+          <w:spacing w:val="-2"/>
+          <w:sz w:val="20"/>
+          <w:szCs w:val="21"/>
+        </w:rPr>
+        <w:t xml:space="preserve"> visualization and </w:t>
+      </w:r>
+      <w:r>
+        <w:rPr>
+          <w:rFonts w:ascii="Times New Roman" w:hAnsi="Times New Roman" w:cs="Times New Roman"/>
+          <w:spacing w:val="-2"/>
+          <w:sz w:val="20"/>
+          <w:szCs w:val="21"/>
+        </w:rPr>
+        <w:t>consumption of data</w:t>
+      </w:r>
+      <w:r>
+        <w:rPr>
+          <w:rFonts w:ascii="Times New Roman" w:hAnsi="Times New Roman" w:cs="Times New Roman"/>
+          <w:spacing w:val="-2"/>
+          <w:sz w:val="20"/>
+          <w:szCs w:val="21"/>
+        </w:rPr>
+        <w:t xml:space="preserve"> for digital and print media</w:t>
       </w:r>
       <w:r>
         <w:rPr>
@@ -859,6 +917,83 @@
           <w:szCs w:val="21"/>
         </w:rPr>
         <w:t>.</w:t>
+      </w:r>
+      <w:r>
+        <w:rPr>
+          <w:rFonts w:ascii="Times New Roman" w:hAnsi="Times New Roman" w:cs="Times New Roman"/>
+          <w:spacing w:val="-2"/>
+          <w:sz w:val="20"/>
+          <w:szCs w:val="21"/>
+        </w:rPr>
+        <w:t xml:space="preserve"> </w:t>
+      </w:r>
+    </w:p>
+    <w:p>
+      <w:pPr>
+        <w:numPr>
+          <w:ilvl w:val="0"/>
+          <w:numId w:val="4"/>
+        </w:numPr>
+        <w:spacing w:line="276" w:lineRule="auto"/>
+        <w:rPr>
+          <w:rFonts w:ascii="Times New Roman" w:hAnsi="Times New Roman" w:cs="Times New Roman"/>
+          <w:spacing w:val="-2"/>
+          <w:sz w:val="20"/>
+          <w:szCs w:val="21"/>
+        </w:rPr>
+      </w:pPr>
+      <w:r>
+        <w:rPr>
+          <w:rFonts w:ascii="Times New Roman" w:hAnsi="Times New Roman" w:cs="Times New Roman"/>
+          <w:spacing w:val="-2"/>
+          <w:sz w:val="20"/>
+          <w:szCs w:val="21"/>
+        </w:rPr>
+        <w:t>Developed schema and metadata for Capital Improvement Projects feature layers that align with enterprise GIS standards. Continually integrated and deployed data and graphics to the Capital Improvement Projects Exhibit Instant App to stay up to date with city wide projects.</w:t>
+      </w:r>
+    </w:p>
+    <w:p>
+      <w:pPr>
+        <w:numPr>
+          <w:ilvl w:val="0"/>
+          <w:numId w:val="4"/>
+        </w:numPr>
+        <w:spacing w:line="276" w:lineRule="auto"/>
+        <w:rPr>
+          <w:rFonts w:ascii="Times New Roman" w:hAnsi="Times New Roman" w:cs="Times New Roman"/>
+          <w:spacing w:val="-2"/>
+          <w:sz w:val="20"/>
+          <w:szCs w:val="21"/>
+        </w:rPr>
+      </w:pPr>
+      <w:r>
+        <w:rPr>
+          <w:rFonts w:ascii="Times New Roman" w:hAnsi="Times New Roman" w:cs="Times New Roman"/>
+          <w:spacing w:val="-2"/>
+          <w:sz w:val="20"/>
+          <w:szCs w:val="21"/>
+        </w:rPr>
+        <w:t xml:space="preserve">Maintained city bicycle route data layers and Web Maps to ensure the City of Everett bike routes </w:t>
+      </w:r>
+      <w:proofErr w:type="spellStart"/>
+      <w:r>
+        <w:rPr>
+          <w:rFonts w:ascii="Times New Roman" w:hAnsi="Times New Roman" w:cs="Times New Roman"/>
+          <w:spacing w:val="-2"/>
+          <w:sz w:val="20"/>
+          <w:szCs w:val="21"/>
+        </w:rPr>
+        <w:t>StoryMap</w:t>
+      </w:r>
+      <w:proofErr w:type="spellEnd"/>
+      <w:r>
+        <w:rPr>
+          <w:rFonts w:ascii="Times New Roman" w:hAnsi="Times New Roman" w:cs="Times New Roman"/>
+          <w:spacing w:val="-2"/>
+          <w:sz w:val="20"/>
+          <w:szCs w:val="21"/>
+        </w:rPr>
+        <w:t xml:space="preserve"> remained current with city wide assets.</w:t>
       </w:r>
     </w:p>
     <w:p>
@@ -886,147 +1021,215 @@
           <w:sz w:val="20"/>
           <w:szCs w:val="21"/>
         </w:rPr>
-        <w:t>Assembled</w:t>
-      </w:r>
-      <w:r>
-        <w:rPr>
-          <w:rFonts w:ascii="Times New Roman" w:hAnsi="Times New Roman" w:cs="Times New Roman"/>
-          <w:spacing w:val="-2"/>
-          <w:sz w:val="20"/>
-          <w:szCs w:val="21"/>
-        </w:rPr>
-        <w:t xml:space="preserve"> an internal ArcGIS Dashboard</w:t>
-      </w:r>
-      <w:r>
-        <w:rPr>
-          <w:rFonts w:ascii="Times New Roman" w:hAnsi="Times New Roman" w:cs="Times New Roman"/>
-          <w:spacing w:val="-2"/>
-          <w:sz w:val="20"/>
-          <w:szCs w:val="21"/>
-        </w:rPr>
-        <w:t xml:space="preserve"> and all its content, data, and</w:t>
-      </w:r>
-      <w:r>
-        <w:rPr>
-          <w:rFonts w:ascii="Times New Roman" w:hAnsi="Times New Roman" w:cs="Times New Roman"/>
-          <w:spacing w:val="-2"/>
-          <w:sz w:val="20"/>
-          <w:szCs w:val="21"/>
-        </w:rPr>
-        <w:t xml:space="preserve"> </w:t>
-      </w:r>
-      <w:r>
-        <w:rPr>
-          <w:rFonts w:ascii="Times New Roman" w:hAnsi="Times New Roman" w:cs="Times New Roman"/>
-          <w:spacing w:val="-2"/>
-          <w:sz w:val="20"/>
-          <w:szCs w:val="21"/>
-        </w:rPr>
-        <w:t xml:space="preserve">graphics </w:t>
-      </w:r>
-      <w:r>
-        <w:rPr>
-          <w:rFonts w:ascii="Times New Roman" w:hAnsi="Times New Roman" w:cs="Times New Roman"/>
-          <w:spacing w:val="-2"/>
-          <w:sz w:val="20"/>
-          <w:szCs w:val="21"/>
-        </w:rPr>
-        <w:t xml:space="preserve">for </w:t>
-      </w:r>
-      <w:r>
-        <w:rPr>
-          <w:rFonts w:ascii="Times New Roman" w:hAnsi="Times New Roman" w:cs="Times New Roman"/>
-          <w:spacing w:val="-2"/>
-          <w:sz w:val="20"/>
-          <w:szCs w:val="21"/>
-        </w:rPr>
-        <w:t>w</w:t>
-      </w:r>
-      <w:r>
-        <w:rPr>
-          <w:rFonts w:ascii="Times New Roman" w:hAnsi="Times New Roman" w:cs="Times New Roman"/>
-          <w:spacing w:val="-2"/>
-          <w:sz w:val="20"/>
-          <w:szCs w:val="21"/>
-        </w:rPr>
-        <w:t xml:space="preserve">ater </w:t>
-      </w:r>
-      <w:r>
-        <w:rPr>
-          <w:rFonts w:ascii="Times New Roman" w:hAnsi="Times New Roman" w:cs="Times New Roman"/>
-          <w:spacing w:val="-2"/>
-          <w:sz w:val="20"/>
-          <w:szCs w:val="21"/>
-        </w:rPr>
-        <w:t>m</w:t>
-      </w:r>
-      <w:r>
-        <w:rPr>
-          <w:rFonts w:ascii="Times New Roman" w:hAnsi="Times New Roman" w:cs="Times New Roman"/>
-          <w:spacing w:val="-2"/>
-          <w:sz w:val="20"/>
-          <w:szCs w:val="21"/>
-        </w:rPr>
-        <w:t xml:space="preserve">ain </w:t>
-      </w:r>
-      <w:r>
-        <w:rPr>
-          <w:rFonts w:ascii="Times New Roman" w:hAnsi="Times New Roman" w:cs="Times New Roman"/>
-          <w:spacing w:val="-2"/>
-          <w:sz w:val="20"/>
-          <w:szCs w:val="21"/>
-        </w:rPr>
-        <w:t>r</w:t>
-      </w:r>
-      <w:r>
-        <w:rPr>
-          <w:rFonts w:ascii="Times New Roman" w:hAnsi="Times New Roman" w:cs="Times New Roman"/>
-          <w:spacing w:val="-2"/>
-          <w:sz w:val="20"/>
-          <w:szCs w:val="21"/>
-        </w:rPr>
-        <w:t>epairs throughout the city of Everett.</w:t>
+        <w:t>Improved accuracy of enterprise GIS data by utilizing ArcGIS Field Maps to locate, collect, and update utility assets in the field.</w:t>
       </w:r>
     </w:p>
     <w:p>
       <w:pPr>
-        <w:numPr>
-          <w:ilvl w:val="0"/>
-          <w:numId w:val="4"/>
-        </w:numPr>
-        <w:rPr>
-          <w:rFonts w:ascii="Times New Roman" w:hAnsi="Times New Roman" w:cs="Times New Roman"/>
-          <w:spacing w:val="-2"/>
-          <w:sz w:val="20"/>
-          <w:szCs w:val="21"/>
-        </w:rPr>
-      </w:pPr>
-      <w:r>
-        <w:rPr>
-          <w:rFonts w:ascii="Times New Roman" w:hAnsi="Times New Roman" w:cs="Times New Roman"/>
-          <w:spacing w:val="-2"/>
-          <w:sz w:val="20"/>
-          <w:szCs w:val="21"/>
-        </w:rPr>
-        <w:t xml:space="preserve">Continually integrated and deployed maps, data, and graphics for </w:t>
-      </w:r>
-      <w:r>
-        <w:rPr>
-          <w:rFonts w:ascii="Times New Roman" w:hAnsi="Times New Roman" w:cs="Times New Roman"/>
-          <w:spacing w:val="-2"/>
-          <w:sz w:val="20"/>
-          <w:szCs w:val="21"/>
-        </w:rPr>
-        <w:t xml:space="preserve">the </w:t>
-      </w:r>
-      <w:r>
-        <w:rPr>
-          <w:rFonts w:ascii="Times New Roman" w:hAnsi="Times New Roman" w:cs="Times New Roman"/>
-          <w:spacing w:val="-2"/>
-          <w:sz w:val="20"/>
-          <w:szCs w:val="21"/>
-        </w:rPr>
-        <w:t>Capital Improvement Projects StoryMap to stay up to date with city-wide projects.</w:t>
+        <w:tabs>
+          <w:tab w:val="right" w:pos="10710"/>
+        </w:tabs>
+        <w:spacing w:before="120" w:after="60"/>
+        <w:rPr>
+          <w:rFonts w:ascii="Times New Roman" w:hAnsi="Times New Roman" w:cs="Times New Roman"/>
+          <w:b/>
+          <w:sz w:val="24"/>
+          <w:szCs w:val="24"/>
+        </w:rPr>
+      </w:pPr>
+      <w:r>
+        <w:rPr>
+          <w:rFonts w:ascii="Times New Roman" w:hAnsi="Times New Roman" w:cs="Times New Roman"/>
+          <w:b/>
+          <w:smallCaps/>
+          <w:spacing w:val="10"/>
+          <w:sz w:val="24"/>
+          <w:szCs w:val="24"/>
+        </w:rPr>
+        <w:t>Dominion Energy South Carolina</w:t>
+      </w:r>
+    </w:p>
+    <w:p>
+      <w:pPr>
+        <w:tabs>
+          <w:tab w:val="right" w:pos="10710"/>
+        </w:tabs>
+        <w:spacing w:before="120" w:after="60"/>
+        <w:rPr>
+          <w:rFonts w:ascii="Times New Roman" w:hAnsi="Times New Roman" w:cs="Times New Roman"/>
+          <w:b/>
+          <w:sz w:val="24"/>
+          <w:szCs w:val="24"/>
+          <w:u w:val="single"/>
+        </w:rPr>
+      </w:pPr>
+      <w:r>
+        <w:rPr>
+          <w:rFonts w:ascii="Times New Roman" w:hAnsi="Times New Roman" w:cs="Times New Roman"/>
+          <w:b/>
+          <w:i/>
+          <w:smallCaps/>
+          <w:spacing w:val="10"/>
+          <w:sz w:val="24"/>
+          <w:szCs w:val="24"/>
+          <w:u w:val="single"/>
+        </w:rPr>
+        <w:t>GIS Analyst I</w:t>
+      </w:r>
+      <w:r>
+        <w:rPr>
+          <w:rFonts w:ascii="Times New Roman" w:hAnsi="Times New Roman" w:cs="Times New Roman"/>
+          <w:b/>
+          <w:smallCaps/>
+          <w:spacing w:val="10"/>
+          <w:sz w:val="24"/>
+          <w:szCs w:val="24"/>
+          <w:u w:val="single"/>
+        </w:rPr>
+        <w:tab/>
+      </w:r>
+      <w:r>
+        <w:rPr>
+          <w:rFonts w:ascii="Times New Roman" w:hAnsi="Times New Roman" w:cs="Times New Roman"/>
+          <w:b/>
+          <w:smallCaps/>
+          <w:spacing w:val="10"/>
+          <w:sz w:val="24"/>
+          <w:szCs w:val="24"/>
+          <w:u w:val="single"/>
+        </w:rPr>
+        <w:t>0</w:t>
+      </w:r>
+      <w:r>
+        <w:rPr>
+          <w:rFonts w:ascii="Times New Roman" w:hAnsi="Times New Roman" w:cs="Times New Roman"/>
+          <w:b/>
+          <w:sz w:val="24"/>
+          <w:szCs w:val="24"/>
+          <w:u w:val="single"/>
+        </w:rPr>
+        <w:t>2/2021 – 08/2021</w:t>
+      </w:r>
+    </w:p>
+    <w:p>
+      <w:pPr>
+        <w:tabs>
+          <w:tab w:val="right" w:pos="10710"/>
+        </w:tabs>
+        <w:spacing w:after="60" w:line="276" w:lineRule="auto"/>
+        <w:rPr>
+          <w:rFonts w:ascii="Times New Roman" w:hAnsi="Times New Roman" w:cs="Times New Roman"/>
+          <w:sz w:val="20"/>
+          <w:szCs w:val="21"/>
+        </w:rPr>
+      </w:pPr>
+      <w:r>
+        <w:rPr>
+          <w:rFonts w:ascii="Times New Roman" w:hAnsi="Times New Roman" w:cs="Times New Roman"/>
+          <w:spacing w:val="-2"/>
+          <w:sz w:val="20"/>
+          <w:szCs w:val="21"/>
+        </w:rPr>
+        <w:t xml:space="preserve">Primary contact for production support of internal GIS staff. Lead the project team </w:t>
+      </w:r>
+      <w:r>
+        <w:rPr>
+          <w:rFonts w:ascii="Times New Roman" w:hAnsi="Times New Roman" w:cs="Times New Roman"/>
+          <w:spacing w:val="-2"/>
+          <w:sz w:val="20"/>
+          <w:szCs w:val="21"/>
+        </w:rPr>
+        <w:t xml:space="preserve">in </w:t>
+      </w:r>
+      <w:r>
+        <w:rPr>
+          <w:rFonts w:ascii="Times New Roman" w:hAnsi="Times New Roman" w:cs="Times New Roman"/>
+          <w:spacing w:val="-2"/>
+          <w:sz w:val="20"/>
+          <w:szCs w:val="21"/>
+        </w:rPr>
+        <w:t>resolving network errors</w:t>
+      </w:r>
+      <w:r>
+        <w:rPr>
+          <w:rFonts w:ascii="Times New Roman" w:hAnsi="Times New Roman" w:cs="Times New Roman"/>
+          <w:spacing w:val="-2"/>
+          <w:sz w:val="20"/>
+          <w:szCs w:val="21"/>
+        </w:rPr>
+        <w:t xml:space="preserve"> </w:t>
+      </w:r>
+      <w:r>
+        <w:rPr>
+          <w:rFonts w:ascii="Times New Roman" w:hAnsi="Times New Roman" w:cs="Times New Roman"/>
+          <w:spacing w:val="-2"/>
+          <w:sz w:val="20"/>
+          <w:szCs w:val="21"/>
+        </w:rPr>
+        <w:t xml:space="preserve">to achieve a completely clean Utility Network. Conducted </w:t>
+      </w:r>
+      <w:r>
+        <w:rPr>
+          <w:rFonts w:ascii="Times New Roman" w:hAnsi="Times New Roman" w:cs="Times New Roman"/>
+          <w:spacing w:val="-2"/>
+          <w:sz w:val="20"/>
+          <w:szCs w:val="21"/>
+        </w:rPr>
+        <w:t>training for ArcGIS Pro</w:t>
+      </w:r>
+      <w:r>
+        <w:rPr>
+          <w:rFonts w:ascii="Times New Roman" w:hAnsi="Times New Roman" w:cs="Times New Roman"/>
+          <w:spacing w:val="-2"/>
+          <w:sz w:val="20"/>
+          <w:szCs w:val="21"/>
+        </w:rPr>
+        <w:t xml:space="preserve">, </w:t>
+      </w:r>
+      <w:r>
+        <w:rPr>
+          <w:rFonts w:ascii="Times New Roman" w:hAnsi="Times New Roman" w:cs="Times New Roman"/>
+          <w:spacing w:val="-2"/>
+          <w:sz w:val="20"/>
+          <w:szCs w:val="21"/>
+        </w:rPr>
+        <w:t>Schneider Electric’s Editor XI</w:t>
+      </w:r>
+      <w:r>
+        <w:rPr>
+          <w:rFonts w:ascii="Times New Roman" w:hAnsi="Times New Roman" w:cs="Times New Roman"/>
+          <w:spacing w:val="-2"/>
+          <w:sz w:val="20"/>
+          <w:szCs w:val="21"/>
+        </w:rPr>
+        <w:t>,</w:t>
+      </w:r>
+      <w:r>
+        <w:rPr>
+          <w:rFonts w:ascii="Times New Roman" w:hAnsi="Times New Roman" w:cs="Times New Roman"/>
+          <w:spacing w:val="-2"/>
+          <w:sz w:val="20"/>
+          <w:szCs w:val="21"/>
+        </w:rPr>
+        <w:t xml:space="preserve"> and developed workflow standards</w:t>
+      </w:r>
+      <w:r>
+        <w:rPr>
+          <w:rFonts w:ascii="Times New Roman" w:hAnsi="Times New Roman" w:cs="Times New Roman"/>
+          <w:spacing w:val="-2"/>
+          <w:sz w:val="20"/>
+          <w:szCs w:val="21"/>
+        </w:rPr>
+        <w:t>.</w:t>
+      </w:r>
+      <w:r>
+        <w:rPr>
+          <w:rFonts w:ascii="Times New Roman" w:hAnsi="Times New Roman" w:cs="Times New Roman"/>
+          <w:spacing w:val="-2"/>
+          <w:sz w:val="20"/>
+          <w:szCs w:val="21"/>
+        </w:rPr>
+        <w:t xml:space="preserve"> Increased editing productivity in ArcPro by configuring Feature Templates for commonly used assemblies and assets.</w:t>
       </w:r>
     </w:p>
     <w:p>
@@ -1050,97 +1253,61 @@
           <w:sz w:val="20"/>
           <w:szCs w:val="21"/>
         </w:rPr>
-        <w:t xml:space="preserve">Developed schema and metadata for </w:t>
-      </w:r>
-      <w:r>
-        <w:rPr>
-          <w:rFonts w:ascii="Times New Roman" w:hAnsi="Times New Roman" w:cs="Times New Roman"/>
-          <w:spacing w:val="-2"/>
-          <w:sz w:val="20"/>
-          <w:szCs w:val="21"/>
-        </w:rPr>
-        <w:t>C</w:t>
-      </w:r>
-      <w:r>
-        <w:rPr>
-          <w:rFonts w:ascii="Times New Roman" w:hAnsi="Times New Roman" w:cs="Times New Roman"/>
-          <w:spacing w:val="-2"/>
-          <w:sz w:val="20"/>
-          <w:szCs w:val="21"/>
-        </w:rPr>
-        <w:t xml:space="preserve">apital </w:t>
-      </w:r>
-      <w:r>
-        <w:rPr>
-          <w:rFonts w:ascii="Times New Roman" w:hAnsi="Times New Roman" w:cs="Times New Roman"/>
-          <w:spacing w:val="-2"/>
-          <w:sz w:val="20"/>
-          <w:szCs w:val="21"/>
-        </w:rPr>
-        <w:t>I</w:t>
-      </w:r>
-      <w:r>
-        <w:rPr>
-          <w:rFonts w:ascii="Times New Roman" w:hAnsi="Times New Roman" w:cs="Times New Roman"/>
-          <w:spacing w:val="-2"/>
-          <w:sz w:val="20"/>
-          <w:szCs w:val="21"/>
-        </w:rPr>
-        <w:t xml:space="preserve">mprovement feature layers that align with enterprise GIS standards and </w:t>
-      </w:r>
-      <w:r>
-        <w:rPr>
-          <w:rFonts w:ascii="Times New Roman" w:hAnsi="Times New Roman" w:cs="Times New Roman"/>
-          <w:spacing w:val="-2"/>
-          <w:sz w:val="20"/>
-          <w:szCs w:val="21"/>
-        </w:rPr>
-        <w:t>P</w:t>
-      </w:r>
-      <w:r>
-        <w:rPr>
-          <w:rFonts w:ascii="Times New Roman" w:hAnsi="Times New Roman" w:cs="Times New Roman"/>
-          <w:spacing w:val="-2"/>
-          <w:sz w:val="20"/>
-          <w:szCs w:val="21"/>
-        </w:rPr>
-        <w:t xml:space="preserve">roject </w:t>
-      </w:r>
-      <w:r>
-        <w:rPr>
-          <w:rFonts w:ascii="Times New Roman" w:hAnsi="Times New Roman" w:cs="Times New Roman"/>
-          <w:spacing w:val="-2"/>
-          <w:sz w:val="20"/>
-          <w:szCs w:val="21"/>
-        </w:rPr>
-        <w:t>E</w:t>
-      </w:r>
-      <w:r>
-        <w:rPr>
-          <w:rFonts w:ascii="Times New Roman" w:hAnsi="Times New Roman" w:cs="Times New Roman"/>
-          <w:spacing w:val="-2"/>
-          <w:sz w:val="20"/>
-          <w:szCs w:val="21"/>
-        </w:rPr>
-        <w:t>ngineering’s scope of work</w:t>
-      </w:r>
-      <w:r>
-        <w:rPr>
-          <w:rFonts w:ascii="Times New Roman" w:hAnsi="Times New Roman" w:cs="Times New Roman"/>
-          <w:spacing w:val="-2"/>
-          <w:sz w:val="20"/>
-          <w:szCs w:val="21"/>
-        </w:rPr>
-        <w:t xml:space="preserve"> for Dashboard integration</w:t>
-      </w:r>
-      <w:r>
-        <w:rPr>
-          <w:rFonts w:ascii="Times New Roman" w:hAnsi="Times New Roman" w:cs="Times New Roman"/>
-          <w:spacing w:val="-2"/>
-          <w:sz w:val="20"/>
-          <w:szCs w:val="21"/>
-        </w:rPr>
-        <w:t>.</w:t>
+        <w:t xml:space="preserve">Facilitated accurate </w:t>
+      </w:r>
+      <w:r>
+        <w:rPr>
+          <w:rFonts w:ascii="Times New Roman" w:hAnsi="Times New Roman" w:cs="Times New Roman"/>
+          <w:spacing w:val="-2"/>
+          <w:sz w:val="20"/>
+          <w:szCs w:val="21"/>
+        </w:rPr>
+        <w:t xml:space="preserve">gas </w:t>
+      </w:r>
+      <w:r>
+        <w:rPr>
+          <w:rFonts w:ascii="Times New Roman" w:hAnsi="Times New Roman" w:cs="Times New Roman"/>
+          <w:spacing w:val="-2"/>
+          <w:sz w:val="20"/>
+          <w:szCs w:val="21"/>
+        </w:rPr>
+        <w:t xml:space="preserve">network trace results for emergency shutdown by </w:t>
+      </w:r>
+      <w:r>
+        <w:rPr>
+          <w:rFonts w:ascii="Times New Roman" w:hAnsi="Times New Roman" w:cs="Times New Roman"/>
+          <w:spacing w:val="-2"/>
+          <w:sz w:val="20"/>
+          <w:szCs w:val="21"/>
+        </w:rPr>
+        <w:t>m</w:t>
+      </w:r>
+      <w:r>
+        <w:rPr>
+          <w:rFonts w:ascii="Times New Roman" w:hAnsi="Times New Roman" w:cs="Times New Roman"/>
+          <w:spacing w:val="-2"/>
+          <w:sz w:val="20"/>
+          <w:szCs w:val="21"/>
+        </w:rPr>
+        <w:t>aintain</w:t>
+      </w:r>
+      <w:r>
+        <w:rPr>
+          <w:rFonts w:ascii="Times New Roman" w:hAnsi="Times New Roman" w:cs="Times New Roman"/>
+          <w:spacing w:val="-2"/>
+          <w:sz w:val="20"/>
+          <w:szCs w:val="21"/>
+        </w:rPr>
+        <w:t>ing</w:t>
+      </w:r>
+      <w:r>
+        <w:rPr>
+          <w:rFonts w:ascii="Times New Roman" w:hAnsi="Times New Roman" w:cs="Times New Roman"/>
+          <w:spacing w:val="-2"/>
+          <w:sz w:val="20"/>
+          <w:szCs w:val="21"/>
+        </w:rPr>
+        <w:t xml:space="preserve"> System Tier Subnetworks in the Utility Network.</w:t>
       </w:r>
     </w:p>
     <w:p>
@@ -1164,25 +1331,169 @@
           <w:sz w:val="20"/>
           <w:szCs w:val="21"/>
         </w:rPr>
-        <w:t xml:space="preserve">Maintained city bicycle route data layers and web maps to ensure the </w:t>
-      </w:r>
-      <w:r>
-        <w:rPr>
-          <w:rFonts w:ascii="Times New Roman" w:hAnsi="Times New Roman" w:cs="Times New Roman"/>
-          <w:spacing w:val="-2"/>
-          <w:sz w:val="20"/>
-          <w:szCs w:val="21"/>
-        </w:rPr>
-        <w:t xml:space="preserve">City of Everett bike routes </w:t>
-      </w:r>
-      <w:r>
-        <w:rPr>
-          <w:rFonts w:ascii="Times New Roman" w:hAnsi="Times New Roman" w:cs="Times New Roman"/>
-          <w:spacing w:val="-2"/>
-          <w:sz w:val="20"/>
-          <w:szCs w:val="21"/>
-        </w:rPr>
-        <w:t>StoryMap remained current with city wide assets.</w:t>
+        <w:t xml:space="preserve">Corrected source data in the Geometric Network </w:t>
+      </w:r>
+      <w:r>
+        <w:rPr>
+          <w:rFonts w:ascii="Times New Roman" w:hAnsi="Times New Roman" w:cs="Times New Roman"/>
+          <w:spacing w:val="-2"/>
+          <w:sz w:val="20"/>
+          <w:szCs w:val="21"/>
+        </w:rPr>
+        <w:t>for seamless integration to a production environment that uses</w:t>
+      </w:r>
+      <w:r>
+        <w:rPr>
+          <w:rFonts w:ascii="Times New Roman" w:hAnsi="Times New Roman" w:cs="Times New Roman"/>
+          <w:spacing w:val="-2"/>
+          <w:sz w:val="20"/>
+          <w:szCs w:val="21"/>
+        </w:rPr>
+        <w:t xml:space="preserve"> the</w:t>
+      </w:r>
+      <w:r>
+        <w:rPr>
+          <w:rFonts w:ascii="Times New Roman" w:hAnsi="Times New Roman" w:cs="Times New Roman"/>
+          <w:spacing w:val="-2"/>
+          <w:sz w:val="20"/>
+          <w:szCs w:val="21"/>
+        </w:rPr>
+        <w:t xml:space="preserve"> U</w:t>
+      </w:r>
+      <w:r>
+        <w:rPr>
+          <w:rFonts w:ascii="Times New Roman" w:hAnsi="Times New Roman" w:cs="Times New Roman"/>
+          <w:spacing w:val="-2"/>
+          <w:sz w:val="20"/>
+          <w:szCs w:val="21"/>
+        </w:rPr>
+        <w:t xml:space="preserve">tility </w:t>
+      </w:r>
+      <w:r>
+        <w:rPr>
+          <w:rFonts w:ascii="Times New Roman" w:hAnsi="Times New Roman" w:cs="Times New Roman"/>
+          <w:spacing w:val="-2"/>
+          <w:sz w:val="20"/>
+          <w:szCs w:val="21"/>
+        </w:rPr>
+        <w:t>P</w:t>
+      </w:r>
+      <w:r>
+        <w:rPr>
+          <w:rFonts w:ascii="Times New Roman" w:hAnsi="Times New Roman" w:cs="Times New Roman"/>
+          <w:spacing w:val="-2"/>
+          <w:sz w:val="20"/>
+          <w:szCs w:val="21"/>
+        </w:rPr>
+        <w:t xml:space="preserve">ipeline </w:t>
+      </w:r>
+      <w:r>
+        <w:rPr>
+          <w:rFonts w:ascii="Times New Roman" w:hAnsi="Times New Roman" w:cs="Times New Roman"/>
+          <w:spacing w:val="-2"/>
+          <w:sz w:val="20"/>
+          <w:szCs w:val="21"/>
+        </w:rPr>
+        <w:t>D</w:t>
+      </w:r>
+      <w:r>
+        <w:rPr>
+          <w:rFonts w:ascii="Times New Roman" w:hAnsi="Times New Roman" w:cs="Times New Roman"/>
+          <w:spacing w:val="-2"/>
+          <w:sz w:val="20"/>
+          <w:szCs w:val="21"/>
+        </w:rPr>
+        <w:t xml:space="preserve">ata </w:t>
+      </w:r>
+      <w:r>
+        <w:rPr>
+          <w:rFonts w:ascii="Times New Roman" w:hAnsi="Times New Roman" w:cs="Times New Roman"/>
+          <w:spacing w:val="-2"/>
+          <w:sz w:val="20"/>
+          <w:szCs w:val="21"/>
+        </w:rPr>
+        <w:t>M</w:t>
+      </w:r>
+      <w:r>
+        <w:rPr>
+          <w:rFonts w:ascii="Times New Roman" w:hAnsi="Times New Roman" w:cs="Times New Roman"/>
+          <w:spacing w:val="-2"/>
+          <w:sz w:val="20"/>
+          <w:szCs w:val="21"/>
+        </w:rPr>
+        <w:t>odel</w:t>
+      </w:r>
+      <w:r>
+        <w:rPr>
+          <w:rFonts w:ascii="Times New Roman" w:hAnsi="Times New Roman" w:cs="Times New Roman"/>
+          <w:spacing w:val="-2"/>
+          <w:sz w:val="20"/>
+          <w:szCs w:val="21"/>
+        </w:rPr>
+        <w:t xml:space="preserve"> </w:t>
+      </w:r>
+      <w:r>
+        <w:rPr>
+          <w:rFonts w:ascii="Times New Roman" w:hAnsi="Times New Roman" w:cs="Times New Roman"/>
+          <w:spacing w:val="-2"/>
+          <w:sz w:val="20"/>
+          <w:szCs w:val="21"/>
+        </w:rPr>
+        <w:t xml:space="preserve">and </w:t>
+      </w:r>
+      <w:r>
+        <w:rPr>
+          <w:rFonts w:ascii="Times New Roman" w:hAnsi="Times New Roman" w:cs="Times New Roman"/>
+          <w:spacing w:val="-2"/>
+          <w:sz w:val="20"/>
+          <w:szCs w:val="21"/>
+        </w:rPr>
+        <w:t>U</w:t>
+      </w:r>
+      <w:r>
+        <w:rPr>
+          <w:rFonts w:ascii="Times New Roman" w:hAnsi="Times New Roman" w:cs="Times New Roman"/>
+          <w:spacing w:val="-2"/>
+          <w:sz w:val="20"/>
+          <w:szCs w:val="21"/>
+        </w:rPr>
+        <w:t xml:space="preserve">tility </w:t>
+      </w:r>
+      <w:r>
+        <w:rPr>
+          <w:rFonts w:ascii="Times New Roman" w:hAnsi="Times New Roman" w:cs="Times New Roman"/>
+          <w:spacing w:val="-2"/>
+          <w:sz w:val="20"/>
+          <w:szCs w:val="21"/>
+        </w:rPr>
+        <w:t>N</w:t>
+      </w:r>
+      <w:r>
+        <w:rPr>
+          <w:rFonts w:ascii="Times New Roman" w:hAnsi="Times New Roman" w:cs="Times New Roman"/>
+          <w:spacing w:val="-2"/>
+          <w:sz w:val="20"/>
+          <w:szCs w:val="21"/>
+        </w:rPr>
+        <w:t xml:space="preserve">etwork </w:t>
+      </w:r>
+      <w:r>
+        <w:rPr>
+          <w:rFonts w:ascii="Times New Roman" w:hAnsi="Times New Roman" w:cs="Times New Roman"/>
+          <w:spacing w:val="-2"/>
+          <w:sz w:val="20"/>
+          <w:szCs w:val="21"/>
+        </w:rPr>
+        <w:t>in ArcPro</w:t>
+      </w:r>
+      <w:r>
+        <w:rPr>
+          <w:rFonts w:ascii="Times New Roman" w:hAnsi="Times New Roman" w:cs="Times New Roman"/>
+          <w:spacing w:val="-2"/>
+          <w:sz w:val="20"/>
+          <w:szCs w:val="21"/>
+        </w:rPr>
+        <w:t>.</w:t>
       </w:r>
     </w:p>
     <w:p>
@@ -1196,31 +1507,6 @@
           <w:b/>
           <w:sz w:val="24"/>
           <w:szCs w:val="24"/>
-        </w:rPr>
-      </w:pPr>
-      <w:r>
-        <w:rPr>
-          <w:rFonts w:ascii="Times New Roman" w:hAnsi="Times New Roman" w:cs="Times New Roman"/>
-          <w:b/>
-          <w:smallCaps/>
-          <w:spacing w:val="10"/>
-          <w:sz w:val="28"/>
-          <w:szCs w:val="28"/>
-        </w:rPr>
-        <w:t>Dominion Energy South Carolina</w:t>
-      </w:r>
-    </w:p>
-    <w:p>
-      <w:pPr>
-        <w:tabs>
-          <w:tab w:val="right" w:pos="10710"/>
-        </w:tabs>
-        <w:spacing w:before="120" w:after="60" w:line="276" w:lineRule="auto"/>
-        <w:rPr>
-          <w:rFonts w:ascii="Times New Roman" w:hAnsi="Times New Roman" w:cs="Times New Roman"/>
-          <w:b/>
-          <w:sz w:val="24"/>
-          <w:szCs w:val="24"/>
           <w:u w:val="single"/>
         </w:rPr>
       </w:pPr>
@@ -1235,7 +1521,7 @@
           <w:szCs w:val="24"/>
           <w:u w:val="single"/>
         </w:rPr>
-        <w:t>GIS Analyst I</w:t>
+        <w:t>GIS Specialist II</w:t>
       </w:r>
       <w:r>
         <w:rPr>
@@ -1247,7 +1533,7 @@
           <w:szCs w:val="24"/>
           <w:u w:val="single"/>
         </w:rPr>
-        <w:tab/>
+        <w:t xml:space="preserve"> </w:t>
       </w:r>
       <w:r>
         <w:rPr>
@@ -1255,21 +1541,198 @@
           <w:b/>
           <w:smallCaps/>
           <w:spacing w:val="10"/>
-          <w:sz w:val="24"/>
+          <w:sz w:val="28"/>
           <w:szCs w:val="24"/>
           <w:u w:val="single"/>
         </w:rPr>
-        <w:t>0</w:t>
-      </w:r>
-      <w:r>
-        <w:rPr>
-          <w:rFonts w:ascii="Times New Roman" w:hAnsi="Times New Roman" w:cs="Times New Roman"/>
-          <w:b/>
+        <w:tab/>
+      </w:r>
+      <w:r>
+        <w:rPr>
+          <w:rFonts w:ascii="Times New Roman" w:hAnsi="Times New Roman" w:cs="Times New Roman"/>
+          <w:b/>
+          <w:smallCaps/>
+          <w:spacing w:val="10"/>
           <w:sz w:val="24"/>
           <w:szCs w:val="24"/>
           <w:u w:val="single"/>
         </w:rPr>
-        <w:t>2/2021 – 08/2021</w:t>
+        <w:t>0</w:t>
+      </w:r>
+      <w:r>
+        <w:rPr>
+          <w:rFonts w:ascii="Times New Roman" w:hAnsi="Times New Roman" w:cs="Times New Roman"/>
+          <w:b/>
+          <w:sz w:val="24"/>
+          <w:szCs w:val="24"/>
+          <w:u w:val="single"/>
+        </w:rPr>
+        <w:t>1/2020 – 01/2021</w:t>
+      </w:r>
+    </w:p>
+    <w:p>
+      <w:pPr>
+        <w:numPr>
+          <w:ilvl w:val="0"/>
+          <w:numId w:val="1"/>
+        </w:numPr>
+        <w:spacing w:line="276" w:lineRule="auto"/>
+        <w:rPr>
+          <w:rFonts w:ascii="Times New Roman" w:hAnsi="Times New Roman" w:cs="Times New Roman"/>
+          <w:spacing w:val="-2"/>
+          <w:sz w:val="20"/>
+          <w:szCs w:val="21"/>
+        </w:rPr>
+      </w:pPr>
+      <w:r>
+        <w:rPr>
+          <w:rFonts w:ascii="Times New Roman" w:hAnsi="Times New Roman" w:cs="Times New Roman"/>
+          <w:spacing w:val="-2"/>
+          <w:sz w:val="20"/>
+          <w:szCs w:val="21"/>
+        </w:rPr>
+        <w:t>Performed u</w:t>
+      </w:r>
+      <w:r>
+        <w:rPr>
+          <w:rFonts w:ascii="Times New Roman" w:hAnsi="Times New Roman" w:cs="Times New Roman"/>
+          <w:spacing w:val="-2"/>
+          <w:sz w:val="20"/>
+          <w:szCs w:val="21"/>
+        </w:rPr>
+        <w:t xml:space="preserve">ser acceptance testing in the ArcPro </w:t>
+      </w:r>
+      <w:r>
+        <w:rPr>
+          <w:rFonts w:ascii="Times New Roman" w:hAnsi="Times New Roman" w:cs="Times New Roman"/>
+          <w:spacing w:val="-2"/>
+          <w:sz w:val="20"/>
+          <w:szCs w:val="21"/>
+        </w:rPr>
+        <w:t>development environment</w:t>
+      </w:r>
+      <w:r>
+        <w:rPr>
+          <w:rFonts w:ascii="Times New Roman" w:hAnsi="Times New Roman" w:cs="Times New Roman"/>
+          <w:spacing w:val="-2"/>
+          <w:sz w:val="20"/>
+          <w:szCs w:val="21"/>
+        </w:rPr>
+        <w:t xml:space="preserve"> to </w:t>
+      </w:r>
+      <w:r>
+        <w:rPr>
+          <w:rFonts w:ascii="Times New Roman" w:hAnsi="Times New Roman" w:cs="Times New Roman"/>
+          <w:spacing w:val="-2"/>
+          <w:sz w:val="20"/>
+          <w:szCs w:val="21"/>
+        </w:rPr>
+        <w:t>ensure a successful transition to production.</w:t>
+      </w:r>
+    </w:p>
+    <w:p>
+      <w:pPr>
+        <w:numPr>
+          <w:ilvl w:val="0"/>
+          <w:numId w:val="1"/>
+        </w:numPr>
+        <w:spacing w:line="276" w:lineRule="auto"/>
+        <w:rPr>
+          <w:rFonts w:ascii="Times New Roman" w:hAnsi="Times New Roman" w:cs="Times New Roman"/>
+          <w:spacing w:val="-2"/>
+          <w:sz w:val="20"/>
+          <w:szCs w:val="21"/>
+        </w:rPr>
+      </w:pPr>
+      <w:r>
+        <w:rPr>
+          <w:rFonts w:ascii="Times New Roman" w:hAnsi="Times New Roman" w:cs="Times New Roman"/>
+          <w:spacing w:val="-2"/>
+          <w:sz w:val="20"/>
+          <w:szCs w:val="21"/>
+        </w:rPr>
+        <w:t>Assisted in project planning and implementation by u</w:t>
+      </w:r>
+      <w:r>
+        <w:rPr>
+          <w:rFonts w:ascii="Times New Roman" w:hAnsi="Times New Roman" w:cs="Times New Roman"/>
+          <w:spacing w:val="-2"/>
+          <w:sz w:val="20"/>
+          <w:szCs w:val="21"/>
+        </w:rPr>
+        <w:t>tiliz</w:t>
+      </w:r>
+      <w:r>
+        <w:rPr>
+          <w:rFonts w:ascii="Times New Roman" w:hAnsi="Times New Roman" w:cs="Times New Roman"/>
+          <w:spacing w:val="-2"/>
+          <w:sz w:val="20"/>
+          <w:szCs w:val="21"/>
+        </w:rPr>
+        <w:t>ing</w:t>
+      </w:r>
+      <w:r>
+        <w:rPr>
+          <w:rFonts w:ascii="Times New Roman" w:hAnsi="Times New Roman" w:cs="Times New Roman"/>
+          <w:spacing w:val="-2"/>
+          <w:sz w:val="20"/>
+          <w:szCs w:val="21"/>
+        </w:rPr>
+        <w:t xml:space="preserve"> Jira Software to </w:t>
+      </w:r>
+      <w:r>
+        <w:rPr>
+          <w:rFonts w:ascii="Times New Roman" w:hAnsi="Times New Roman" w:cs="Times New Roman"/>
+          <w:spacing w:val="-2"/>
+          <w:sz w:val="20"/>
+          <w:szCs w:val="21"/>
+        </w:rPr>
+        <w:t xml:space="preserve">manage </w:t>
+      </w:r>
+      <w:r>
+        <w:rPr>
+          <w:rFonts w:ascii="Times New Roman" w:hAnsi="Times New Roman" w:cs="Times New Roman"/>
+          <w:spacing w:val="-2"/>
+          <w:sz w:val="20"/>
+          <w:szCs w:val="21"/>
+        </w:rPr>
+        <w:t>lifecycle of tickets</w:t>
+      </w:r>
+      <w:r>
+        <w:rPr>
+          <w:rFonts w:ascii="Times New Roman" w:hAnsi="Times New Roman" w:cs="Times New Roman"/>
+          <w:spacing w:val="-2"/>
+          <w:sz w:val="20"/>
+          <w:szCs w:val="21"/>
+        </w:rPr>
+        <w:t xml:space="preserve"> and track project tasks</w:t>
+      </w:r>
+      <w:r>
+        <w:rPr>
+          <w:rFonts w:ascii="Times New Roman" w:hAnsi="Times New Roman" w:cs="Times New Roman"/>
+          <w:spacing w:val="-2"/>
+          <w:sz w:val="20"/>
+          <w:szCs w:val="21"/>
+        </w:rPr>
+        <w:t xml:space="preserve"> throughout the</w:t>
+      </w:r>
+      <w:r>
+        <w:rPr>
+          <w:rFonts w:ascii="Times New Roman" w:hAnsi="Times New Roman" w:cs="Times New Roman"/>
+          <w:spacing w:val="-2"/>
+          <w:sz w:val="20"/>
+          <w:szCs w:val="21"/>
+        </w:rPr>
+        <w:t xml:space="preserve"> GIS</w:t>
+      </w:r>
+      <w:r>
+        <w:rPr>
+          <w:rFonts w:ascii="Times New Roman" w:hAnsi="Times New Roman" w:cs="Times New Roman"/>
+          <w:spacing w:val="-2"/>
+          <w:sz w:val="20"/>
+          <w:szCs w:val="21"/>
+        </w:rPr>
+        <w:t xml:space="preserve"> conversion process.</w:t>
       </w:r>
     </w:p>
     <w:p>
@@ -1277,58 +1740,60 @@
         <w:tabs>
           <w:tab w:val="right" w:pos="10710"/>
         </w:tabs>
-        <w:spacing w:after="60" w:line="276" w:lineRule="auto"/>
-        <w:jc w:val="both"/>
-        <w:rPr>
-          <w:rFonts w:ascii="Times New Roman" w:hAnsi="Times New Roman" w:cs="Times New Roman"/>
-          <w:sz w:val="20"/>
-          <w:szCs w:val="21"/>
-        </w:rPr>
-      </w:pPr>
-      <w:r>
-        <w:rPr>
-          <w:rFonts w:ascii="Times New Roman" w:hAnsi="Times New Roman" w:cs="Times New Roman"/>
-          <w:spacing w:val="-2"/>
-          <w:sz w:val="20"/>
-          <w:szCs w:val="21"/>
-        </w:rPr>
-        <w:t xml:space="preserve">Primary contact for production support of internal GIS staff. Lead the project team for resolving utility network errors in a production environment and developed workflow standards. Conducted training for ArcGIS Pro and Schneider Electric’s Editor XI. </w:t>
-      </w:r>
-      <w:r>
-        <w:rPr>
-          <w:rFonts w:ascii="Times New Roman" w:hAnsi="Times New Roman" w:cs="Times New Roman"/>
-          <w:spacing w:val="-2"/>
-          <w:sz w:val="20"/>
-          <w:szCs w:val="21"/>
-        </w:rPr>
-        <w:t xml:space="preserve">Created analytical </w:t>
-      </w:r>
-      <w:r>
-        <w:rPr>
-          <w:rFonts w:ascii="Times New Roman" w:hAnsi="Times New Roman" w:cs="Times New Roman"/>
-          <w:spacing w:val="-2"/>
-          <w:sz w:val="20"/>
-          <w:szCs w:val="21"/>
-        </w:rPr>
-        <w:t>GIS print media and</w:t>
-      </w:r>
-      <w:r>
-        <w:rPr>
-          <w:rFonts w:ascii="Times New Roman" w:hAnsi="Times New Roman" w:cs="Times New Roman"/>
-          <w:spacing w:val="-2"/>
-          <w:sz w:val="20"/>
-          <w:szCs w:val="21"/>
-        </w:rPr>
-        <w:t xml:space="preserve"> engaged in continuous QA/QC of GIS data</w:t>
-      </w:r>
-      <w:r>
-        <w:rPr>
-          <w:rFonts w:ascii="Times New Roman" w:hAnsi="Times New Roman" w:cs="Times New Roman"/>
-          <w:spacing w:val="-2"/>
-          <w:sz w:val="20"/>
-          <w:szCs w:val="21"/>
-        </w:rPr>
-        <w:t>.</w:t>
+        <w:spacing w:before="120" w:after="60" w:line="276" w:lineRule="auto"/>
+        <w:rPr>
+          <w:rFonts w:ascii="Times New Roman" w:hAnsi="Times New Roman" w:cs="Times New Roman"/>
+          <w:b/>
+          <w:smallCaps/>
+          <w:spacing w:val="10"/>
+          <w:sz w:val="28"/>
+          <w:szCs w:val="24"/>
+          <w:u w:val="single"/>
+        </w:rPr>
+      </w:pPr>
+      <w:r>
+        <w:rPr>
+          <w:rFonts w:ascii="Times New Roman" w:hAnsi="Times New Roman" w:cs="Times New Roman"/>
+          <w:b/>
+          <w:i/>
+          <w:smallCaps/>
+          <w:spacing w:val="10"/>
+          <w:sz w:val="24"/>
+          <w:szCs w:val="24"/>
+          <w:u w:val="single"/>
+        </w:rPr>
+        <w:t>GIS Specialist I</w:t>
+      </w:r>
+      <w:r>
+        <w:rPr>
+          <w:rFonts w:ascii="Times New Roman" w:hAnsi="Times New Roman" w:cs="Times New Roman"/>
+          <w:b/>
+          <w:smallCaps/>
+          <w:spacing w:val="10"/>
+          <w:sz w:val="28"/>
+          <w:szCs w:val="24"/>
+          <w:u w:val="single"/>
+        </w:rPr>
+        <w:t xml:space="preserve"> </w:t>
+      </w:r>
+      <w:r>
+        <w:rPr>
+          <w:rFonts w:ascii="Times New Roman" w:hAnsi="Times New Roman" w:cs="Times New Roman"/>
+          <w:sz w:val="24"/>
+          <w:szCs w:val="24"/>
+          <w:u w:val="single"/>
+        </w:rPr>
+        <w:tab/>
+      </w:r>
+      <w:r>
+        <w:rPr>
+          <w:rFonts w:ascii="Times New Roman" w:hAnsi="Times New Roman" w:cs="Times New Roman"/>
+          <w:b/>
+          <w:sz w:val="24"/>
+          <w:szCs w:val="24"/>
+          <w:u w:val="single"/>
+        </w:rPr>
+        <w:t>11/2015 – 12/2019</w:t>
       </w:r>
     </w:p>
     <w:p>
@@ -1352,453 +1817,6 @@
           <w:sz w:val="20"/>
           <w:szCs w:val="21"/>
         </w:rPr>
-        <w:t>Conducted ArcGIS Pro training for end users and maintained System Tier Subnetworks in the Utility Network.</w:t>
-      </w:r>
-    </w:p>
-    <w:p>
-      <w:pPr>
-        <w:numPr>
-          <w:ilvl w:val="0"/>
-          <w:numId w:val="4"/>
-        </w:numPr>
-        <w:spacing w:line="276" w:lineRule="auto"/>
-        <w:rPr>
-          <w:rFonts w:ascii="Times New Roman" w:hAnsi="Times New Roman" w:cs="Times New Roman"/>
-          <w:spacing w:val="-2"/>
-          <w:sz w:val="20"/>
-          <w:szCs w:val="21"/>
-        </w:rPr>
-      </w:pPr>
-      <w:r>
-        <w:rPr>
-          <w:rFonts w:ascii="Times New Roman" w:hAnsi="Times New Roman" w:cs="Times New Roman"/>
-          <w:spacing w:val="-2"/>
-          <w:sz w:val="20"/>
-          <w:szCs w:val="21"/>
-        </w:rPr>
-        <w:t>Corrected source data in the Geometric Network t</w:t>
-      </w:r>
-      <w:r>
-        <w:rPr>
-          <w:rFonts w:ascii="Times New Roman" w:hAnsi="Times New Roman" w:cs="Times New Roman"/>
-          <w:spacing w:val="-2"/>
-          <w:sz w:val="20"/>
-          <w:szCs w:val="21"/>
-        </w:rPr>
-        <w:t>o align with</w:t>
-      </w:r>
-      <w:r>
-        <w:rPr>
-          <w:rFonts w:ascii="Times New Roman" w:hAnsi="Times New Roman" w:cs="Times New Roman"/>
-          <w:spacing w:val="-2"/>
-          <w:sz w:val="20"/>
-          <w:szCs w:val="21"/>
-        </w:rPr>
-        <w:t xml:space="preserve"> the</w:t>
-      </w:r>
-      <w:r>
-        <w:rPr>
-          <w:rFonts w:ascii="Times New Roman" w:hAnsi="Times New Roman" w:cs="Times New Roman"/>
-          <w:spacing w:val="-2"/>
-          <w:sz w:val="20"/>
-          <w:szCs w:val="21"/>
-        </w:rPr>
-        <w:t xml:space="preserve"> U</w:t>
-      </w:r>
-      <w:r>
-        <w:rPr>
-          <w:rFonts w:ascii="Times New Roman" w:hAnsi="Times New Roman" w:cs="Times New Roman"/>
-          <w:spacing w:val="-2"/>
-          <w:sz w:val="20"/>
-          <w:szCs w:val="21"/>
-        </w:rPr>
-        <w:t xml:space="preserve">tility </w:t>
-      </w:r>
-      <w:r>
-        <w:rPr>
-          <w:rFonts w:ascii="Times New Roman" w:hAnsi="Times New Roman" w:cs="Times New Roman"/>
-          <w:spacing w:val="-2"/>
-          <w:sz w:val="20"/>
-          <w:szCs w:val="21"/>
-        </w:rPr>
-        <w:t>P</w:t>
-      </w:r>
-      <w:r>
-        <w:rPr>
-          <w:rFonts w:ascii="Times New Roman" w:hAnsi="Times New Roman" w:cs="Times New Roman"/>
-          <w:spacing w:val="-2"/>
-          <w:sz w:val="20"/>
-          <w:szCs w:val="21"/>
-        </w:rPr>
-        <w:t xml:space="preserve">ipeline </w:t>
-      </w:r>
-      <w:r>
-        <w:rPr>
-          <w:rFonts w:ascii="Times New Roman" w:hAnsi="Times New Roman" w:cs="Times New Roman"/>
-          <w:spacing w:val="-2"/>
-          <w:sz w:val="20"/>
-          <w:szCs w:val="21"/>
-        </w:rPr>
-        <w:t>D</w:t>
-      </w:r>
-      <w:r>
-        <w:rPr>
-          <w:rFonts w:ascii="Times New Roman" w:hAnsi="Times New Roman" w:cs="Times New Roman"/>
-          <w:spacing w:val="-2"/>
-          <w:sz w:val="20"/>
-          <w:szCs w:val="21"/>
-        </w:rPr>
-        <w:t xml:space="preserve">ata </w:t>
-      </w:r>
-      <w:r>
-        <w:rPr>
-          <w:rFonts w:ascii="Times New Roman" w:hAnsi="Times New Roman" w:cs="Times New Roman"/>
-          <w:spacing w:val="-2"/>
-          <w:sz w:val="20"/>
-          <w:szCs w:val="21"/>
-        </w:rPr>
-        <w:t>M</w:t>
-      </w:r>
-      <w:r>
-        <w:rPr>
-          <w:rFonts w:ascii="Times New Roman" w:hAnsi="Times New Roman" w:cs="Times New Roman"/>
-          <w:spacing w:val="-2"/>
-          <w:sz w:val="20"/>
-          <w:szCs w:val="21"/>
-        </w:rPr>
-        <w:t>odel</w:t>
-      </w:r>
-      <w:r>
-        <w:rPr>
-          <w:rFonts w:ascii="Times New Roman" w:hAnsi="Times New Roman" w:cs="Times New Roman"/>
-          <w:spacing w:val="-2"/>
-          <w:sz w:val="20"/>
-          <w:szCs w:val="21"/>
-        </w:rPr>
-        <w:t xml:space="preserve"> </w:t>
-      </w:r>
-      <w:r>
-        <w:rPr>
-          <w:rFonts w:ascii="Times New Roman" w:hAnsi="Times New Roman" w:cs="Times New Roman"/>
-          <w:spacing w:val="-2"/>
-          <w:sz w:val="20"/>
-          <w:szCs w:val="21"/>
-        </w:rPr>
-        <w:t xml:space="preserve">standards </w:t>
-      </w:r>
-      <w:r>
-        <w:rPr>
-          <w:rFonts w:ascii="Times New Roman" w:hAnsi="Times New Roman" w:cs="Times New Roman"/>
-          <w:spacing w:val="-2"/>
-          <w:sz w:val="20"/>
-          <w:szCs w:val="21"/>
-        </w:rPr>
-        <w:t>and U</w:t>
-      </w:r>
-      <w:r>
-        <w:rPr>
-          <w:rFonts w:ascii="Times New Roman" w:hAnsi="Times New Roman" w:cs="Times New Roman"/>
-          <w:spacing w:val="-2"/>
-          <w:sz w:val="20"/>
-          <w:szCs w:val="21"/>
-        </w:rPr>
-        <w:t xml:space="preserve">tility </w:t>
-      </w:r>
-      <w:r>
-        <w:rPr>
-          <w:rFonts w:ascii="Times New Roman" w:hAnsi="Times New Roman" w:cs="Times New Roman"/>
-          <w:spacing w:val="-2"/>
-          <w:sz w:val="20"/>
-          <w:szCs w:val="21"/>
-        </w:rPr>
-        <w:t>N</w:t>
-      </w:r>
-      <w:r>
-        <w:rPr>
-          <w:rFonts w:ascii="Times New Roman" w:hAnsi="Times New Roman" w:cs="Times New Roman"/>
-          <w:spacing w:val="-2"/>
-          <w:sz w:val="20"/>
-          <w:szCs w:val="21"/>
-        </w:rPr>
-        <w:t>etwork rule</w:t>
-      </w:r>
-      <w:r>
-        <w:rPr>
-          <w:rFonts w:ascii="Times New Roman" w:hAnsi="Times New Roman" w:cs="Times New Roman"/>
-          <w:spacing w:val="-2"/>
-          <w:sz w:val="20"/>
-          <w:szCs w:val="21"/>
-        </w:rPr>
-        <w:t>s</w:t>
-      </w:r>
-      <w:r>
-        <w:rPr>
-          <w:rFonts w:ascii="Times New Roman" w:hAnsi="Times New Roman" w:cs="Times New Roman"/>
-          <w:spacing w:val="-2"/>
-          <w:sz w:val="20"/>
-          <w:szCs w:val="21"/>
-        </w:rPr>
-        <w:t>.</w:t>
-      </w:r>
-    </w:p>
-    <w:p>
-      <w:pPr>
-        <w:tabs>
-          <w:tab w:val="right" w:pos="10710"/>
-        </w:tabs>
-        <w:spacing w:before="120" w:after="60" w:line="276" w:lineRule="auto"/>
-        <w:rPr>
-          <w:rFonts w:ascii="Times New Roman" w:hAnsi="Times New Roman" w:cs="Times New Roman"/>
-          <w:b/>
-          <w:sz w:val="24"/>
-          <w:szCs w:val="24"/>
-          <w:u w:val="single"/>
-        </w:rPr>
-      </w:pPr>
-      <w:r>
-        <w:rPr>
-          <w:rFonts w:ascii="Times New Roman" w:hAnsi="Times New Roman" w:cs="Times New Roman"/>
-          <w:b/>
-          <w:i/>
-          <w:smallCaps/>
-          <w:spacing w:val="10"/>
-          <w:sz w:val="24"/>
-          <w:szCs w:val="24"/>
-          <w:u w:val="single"/>
-        </w:rPr>
-        <w:t>GIS Specialist II</w:t>
-      </w:r>
-      <w:r>
-        <w:rPr>
-          <w:rFonts w:ascii="Times New Roman" w:hAnsi="Times New Roman" w:cs="Times New Roman"/>
-          <w:b/>
-          <w:smallCaps/>
-          <w:spacing w:val="10"/>
-          <w:sz w:val="28"/>
-          <w:szCs w:val="24"/>
-          <w:u w:val="single"/>
-        </w:rPr>
-        <w:t xml:space="preserve"> </w:t>
-      </w:r>
-      <w:r>
-        <w:rPr>
-          <w:rFonts w:ascii="Times New Roman" w:hAnsi="Times New Roman" w:cs="Times New Roman"/>
-          <w:b/>
-          <w:smallCaps/>
-          <w:spacing w:val="10"/>
-          <w:sz w:val="28"/>
-          <w:szCs w:val="24"/>
-          <w:u w:val="single"/>
-        </w:rPr>
-        <w:tab/>
-      </w:r>
-      <w:r>
-        <w:rPr>
-          <w:rFonts w:ascii="Times New Roman" w:hAnsi="Times New Roman" w:cs="Times New Roman"/>
-          <w:b/>
-          <w:smallCaps/>
-          <w:spacing w:val="10"/>
-          <w:sz w:val="24"/>
-          <w:szCs w:val="24"/>
-          <w:u w:val="single"/>
-        </w:rPr>
-        <w:t>0</w:t>
-      </w:r>
-      <w:r>
-        <w:rPr>
-          <w:rFonts w:ascii="Times New Roman" w:hAnsi="Times New Roman" w:cs="Times New Roman"/>
-          <w:b/>
-          <w:sz w:val="24"/>
-          <w:szCs w:val="24"/>
-          <w:u w:val="single"/>
-        </w:rPr>
-        <w:t>1/2020 – 01/2021</w:t>
-      </w:r>
-    </w:p>
-    <w:p>
-      <w:pPr>
-        <w:numPr>
-          <w:ilvl w:val="0"/>
-          <w:numId w:val="1"/>
-        </w:numPr>
-        <w:spacing w:line="276" w:lineRule="auto"/>
-        <w:rPr>
-          <w:rFonts w:ascii="Times New Roman" w:hAnsi="Times New Roman" w:cs="Times New Roman"/>
-          <w:spacing w:val="-2"/>
-          <w:sz w:val="20"/>
-          <w:szCs w:val="21"/>
-        </w:rPr>
-      </w:pPr>
-      <w:r>
-        <w:rPr>
-          <w:rFonts w:ascii="Times New Roman" w:hAnsi="Times New Roman" w:cs="Times New Roman"/>
-          <w:spacing w:val="-2"/>
-          <w:sz w:val="20"/>
-          <w:szCs w:val="21"/>
-        </w:rPr>
-        <w:t>Performed u</w:t>
-      </w:r>
-      <w:r>
-        <w:rPr>
-          <w:rFonts w:ascii="Times New Roman" w:hAnsi="Times New Roman" w:cs="Times New Roman"/>
-          <w:spacing w:val="-2"/>
-          <w:sz w:val="20"/>
-          <w:szCs w:val="21"/>
-        </w:rPr>
-        <w:t xml:space="preserve">ser acceptance testing in the ArcPro </w:t>
-      </w:r>
-      <w:r>
-        <w:rPr>
-          <w:rFonts w:ascii="Times New Roman" w:hAnsi="Times New Roman" w:cs="Times New Roman"/>
-          <w:spacing w:val="-2"/>
-          <w:sz w:val="20"/>
-          <w:szCs w:val="21"/>
-        </w:rPr>
-        <w:t xml:space="preserve">development environment. </w:t>
-      </w:r>
-      <w:r>
-        <w:rPr>
-          <w:rFonts w:ascii="Times New Roman" w:hAnsi="Times New Roman" w:cs="Times New Roman"/>
-          <w:spacing w:val="-2"/>
-          <w:sz w:val="20"/>
-          <w:szCs w:val="21"/>
-        </w:rPr>
-        <w:t>Primary</w:t>
-      </w:r>
-      <w:r>
-        <w:rPr>
-          <w:rFonts w:ascii="Times New Roman" w:hAnsi="Times New Roman" w:cs="Times New Roman"/>
-          <w:spacing w:val="-2"/>
-          <w:sz w:val="20"/>
-          <w:szCs w:val="21"/>
-        </w:rPr>
-        <w:t xml:space="preserve"> trainer and point of contact on subject specific GIS</w:t>
-      </w:r>
-      <w:r>
-        <w:rPr>
-          <w:rFonts w:ascii="Times New Roman" w:hAnsi="Times New Roman" w:cs="Times New Roman"/>
-          <w:spacing w:val="-2"/>
-          <w:sz w:val="20"/>
-          <w:szCs w:val="21"/>
-        </w:rPr>
-        <w:t>.</w:t>
-      </w:r>
-      <w:r>
-        <w:rPr>
-          <w:rFonts w:ascii="Times New Roman" w:hAnsi="Times New Roman" w:cs="Times New Roman"/>
-          <w:spacing w:val="-2"/>
-          <w:sz w:val="20"/>
-          <w:szCs w:val="21"/>
-        </w:rPr>
-        <w:t xml:space="preserve"> </w:t>
-      </w:r>
-    </w:p>
-    <w:p>
-      <w:pPr>
-        <w:numPr>
-          <w:ilvl w:val="0"/>
-          <w:numId w:val="1"/>
-        </w:numPr>
-        <w:spacing w:line="276" w:lineRule="auto"/>
-        <w:rPr>
-          <w:rFonts w:ascii="Times New Roman" w:hAnsi="Times New Roman" w:cs="Times New Roman"/>
-          <w:spacing w:val="-2"/>
-          <w:sz w:val="20"/>
-          <w:szCs w:val="21"/>
-        </w:rPr>
-      </w:pPr>
-      <w:r>
-        <w:rPr>
-          <w:rFonts w:ascii="Times New Roman" w:hAnsi="Times New Roman" w:cs="Times New Roman"/>
-          <w:spacing w:val="-2"/>
-          <w:sz w:val="20"/>
-          <w:szCs w:val="21"/>
-        </w:rPr>
-        <w:t>Utilized Jira Software to track project tasks and managed lifecycle of tickets throughout the GIS conversion process.</w:t>
-      </w:r>
-    </w:p>
-    <w:p>
-      <w:pPr>
-        <w:tabs>
-          <w:tab w:val="right" w:pos="10710"/>
-        </w:tabs>
-        <w:spacing w:before="120" w:after="60" w:line="276" w:lineRule="auto"/>
-        <w:rPr>
-          <w:rFonts w:ascii="Times New Roman" w:hAnsi="Times New Roman" w:cs="Times New Roman"/>
-          <w:b/>
-          <w:smallCaps/>
-          <w:spacing w:val="10"/>
-          <w:sz w:val="28"/>
-          <w:szCs w:val="24"/>
-          <w:u w:val="single"/>
-        </w:rPr>
-      </w:pPr>
-      <w:r>
-        <w:rPr>
-          <w:rFonts w:ascii="Times New Roman" w:hAnsi="Times New Roman" w:cs="Times New Roman"/>
-          <w:b/>
-          <w:i/>
-          <w:smallCaps/>
-          <w:spacing w:val="10"/>
-          <w:sz w:val="24"/>
-          <w:szCs w:val="24"/>
-          <w:u w:val="single"/>
-        </w:rPr>
-        <w:t>GIS Specialist I</w:t>
-      </w:r>
-      <w:r>
-        <w:rPr>
-          <w:rFonts w:ascii="Times New Roman" w:hAnsi="Times New Roman" w:cs="Times New Roman"/>
-          <w:b/>
-          <w:smallCaps/>
-          <w:spacing w:val="10"/>
-          <w:sz w:val="28"/>
-          <w:szCs w:val="24"/>
-          <w:u w:val="single"/>
-        </w:rPr>
-        <w:t xml:space="preserve"> </w:t>
-      </w:r>
-      <w:r>
-        <w:rPr>
-          <w:rFonts w:ascii="Times New Roman" w:hAnsi="Times New Roman" w:cs="Times New Roman"/>
-          <w:sz w:val="24"/>
-          <w:szCs w:val="24"/>
-          <w:u w:val="single"/>
-        </w:rPr>
-        <w:tab/>
-      </w:r>
-      <w:r>
-        <w:rPr>
-          <w:rFonts w:ascii="Times New Roman" w:hAnsi="Times New Roman" w:cs="Times New Roman"/>
-          <w:b/>
-          <w:sz w:val="24"/>
-          <w:szCs w:val="24"/>
-          <w:u w:val="single"/>
-        </w:rPr>
-        <w:t>11/2015 – 12/2019</w:t>
-      </w:r>
-    </w:p>
-    <w:p>
-      <w:pPr>
-        <w:numPr>
-          <w:ilvl w:val="0"/>
-          <w:numId w:val="4"/>
-        </w:numPr>
-        <w:spacing w:line="276" w:lineRule="auto"/>
-        <w:rPr>
-          <w:rFonts w:ascii="Times New Roman" w:hAnsi="Times New Roman" w:cs="Times New Roman"/>
-          <w:spacing w:val="-2"/>
-          <w:sz w:val="20"/>
-          <w:szCs w:val="21"/>
-        </w:rPr>
-      </w:pPr>
-      <w:r>
-        <w:rPr>
-          <w:rFonts w:ascii="Times New Roman" w:hAnsi="Times New Roman" w:cs="Times New Roman"/>
-          <w:spacing w:val="-2"/>
-          <w:sz w:val="20"/>
-          <w:szCs w:val="21"/>
-        </w:rPr>
         <w:t>Digitized natural gas</w:t>
       </w:r>
       <w:r>
@@ -1808,7 +1826,34 @@
           <w:sz w:val="20"/>
           <w:szCs w:val="21"/>
         </w:rPr>
-        <w:t xml:space="preserve"> assets from engineering designs</w:t>
+        <w:t xml:space="preserve"> </w:t>
+      </w:r>
+      <w:r>
+        <w:rPr>
+          <w:rFonts w:ascii="Times New Roman" w:hAnsi="Times New Roman" w:cs="Times New Roman"/>
+          <w:spacing w:val="-2"/>
+          <w:sz w:val="20"/>
+          <w:szCs w:val="21"/>
+        </w:rPr>
+        <w:t>infrastructure</w:t>
+      </w:r>
+      <w:r>
+        <w:rPr>
+          <w:rFonts w:ascii="Times New Roman" w:hAnsi="Times New Roman" w:cs="Times New Roman"/>
+          <w:spacing w:val="-2"/>
+          <w:sz w:val="20"/>
+          <w:szCs w:val="21"/>
+        </w:rPr>
+        <w:t xml:space="preserve"> from engineering </w:t>
+      </w:r>
+      <w:r>
+        <w:rPr>
+          <w:rFonts w:ascii="Times New Roman" w:hAnsi="Times New Roman" w:cs="Times New Roman"/>
+          <w:spacing w:val="-2"/>
+          <w:sz w:val="20"/>
+          <w:szCs w:val="21"/>
+        </w:rPr>
+        <w:t>as-builts</w:t>
       </w:r>
       <w:r>
         <w:rPr>
@@ -1858,7 +1903,7 @@
           <w:smallCaps/>
           <w:color w:val="FFFFFF" w:themeColor="background1"/>
           <w:spacing w:val="10"/>
-          <w:sz w:val="28"/>
+          <w:sz w:val="24"/>
           <w:szCs w:val="24"/>
         </w:rPr>
       </w:pPr>
@@ -1869,7 +1914,7 @@
           <w:smallCaps/>
           <w:color w:val="FFFFFF" w:themeColor="background1"/>
           <w:spacing w:val="10"/>
-          <w:sz w:val="28"/>
+          <w:sz w:val="24"/>
           <w:szCs w:val="24"/>
         </w:rPr>
         <w:t>Professional Skills</w:t>
@@ -1967,7 +2012,47 @@
           <w:sz w:val="20"/>
           <w:szCs w:val="21"/>
         </w:rPr>
-        <w:t>ArcGIS Maps SDK for JavaScript</w:t>
+        <w:t>ArcGIS Online</w:t>
+      </w:r>
+      <w:r>
+        <w:rPr>
+          <w:rFonts w:ascii="Times New Roman" w:hAnsi="Times New Roman" w:cs="Times New Roman"/>
+          <w:b/>
+          <w:bCs/>
+          <w:spacing w:val="-2"/>
+          <w:sz w:val="20"/>
+          <w:szCs w:val="21"/>
+        </w:rPr>
+        <w:t xml:space="preserve"> |</w:t>
+      </w:r>
+      <w:r>
+        <w:rPr>
+          <w:rFonts w:ascii="Times New Roman" w:hAnsi="Times New Roman" w:cs="Times New Roman"/>
+          <w:spacing w:val="-2"/>
+          <w:sz w:val="20"/>
+          <w:szCs w:val="21"/>
+        </w:rPr>
+        <w:t xml:space="preserve"> GPS |</w:t>
+      </w:r>
+      <w:r>
+        <w:rPr>
+          <w:rFonts w:ascii="Times New Roman" w:hAnsi="Times New Roman" w:cs="Times New Roman"/>
+          <w:b/>
+          <w:bCs/>
+          <w:spacing w:val="-2"/>
+          <w:sz w:val="20"/>
+          <w:szCs w:val="21"/>
+        </w:rPr>
+        <w:t xml:space="preserve"> </w:t>
+      </w:r>
+      <w:r>
+        <w:rPr>
+          <w:rFonts w:ascii="Times New Roman" w:hAnsi="Times New Roman" w:cs="Times New Roman"/>
+          <w:spacing w:val="-2"/>
+          <w:sz w:val="20"/>
+          <w:szCs w:val="21"/>
+        </w:rPr>
+        <w:t>ArcGIS StoryMaps</w:t>
       </w:r>
       <w:r>
         <w:rPr>
@@ -1987,67 +2072,25 @@
           <w:sz w:val="20"/>
           <w:szCs w:val="21"/>
         </w:rPr>
-        <w:t>ArcGIS Online</w:t>
-      </w:r>
-      <w:r>
-        <w:rPr>
-          <w:rFonts w:ascii="Times New Roman" w:hAnsi="Times New Roman" w:cs="Times New Roman"/>
-          <w:b/>
-          <w:bCs/>
-          <w:spacing w:val="-2"/>
-          <w:sz w:val="20"/>
-          <w:szCs w:val="21"/>
-        </w:rPr>
-        <w:t xml:space="preserve"> | </w:t>
-      </w:r>
-      <w:r>
-        <w:rPr>
-          <w:rFonts w:ascii="Times New Roman" w:hAnsi="Times New Roman" w:cs="Times New Roman"/>
-          <w:spacing w:val="-2"/>
-          <w:sz w:val="20"/>
-          <w:szCs w:val="21"/>
-        </w:rPr>
-        <w:t>ArcGIS Portal</w:t>
-      </w:r>
-      <w:r>
-        <w:rPr>
-          <w:rFonts w:ascii="Times New Roman" w:hAnsi="Times New Roman" w:cs="Times New Roman"/>
-          <w:b/>
-          <w:bCs/>
-          <w:spacing w:val="-2"/>
-          <w:sz w:val="20"/>
-          <w:szCs w:val="21"/>
-        </w:rPr>
-        <w:t xml:space="preserve"> | </w:t>
-      </w:r>
-      <w:r>
-        <w:rPr>
-          <w:rFonts w:ascii="Times New Roman" w:hAnsi="Times New Roman" w:cs="Times New Roman"/>
-          <w:spacing w:val="-2"/>
-          <w:sz w:val="20"/>
-          <w:szCs w:val="21"/>
-        </w:rPr>
-        <w:t>ArcGIS StoryMaps</w:t>
-      </w:r>
-      <w:r>
-        <w:rPr>
-          <w:rFonts w:ascii="Times New Roman" w:hAnsi="Times New Roman" w:cs="Times New Roman"/>
-          <w:b/>
-          <w:bCs/>
-          <w:spacing w:val="-2"/>
-          <w:sz w:val="20"/>
-          <w:szCs w:val="21"/>
-        </w:rPr>
-        <w:t xml:space="preserve"> | </w:t>
-      </w:r>
-      <w:r>
-        <w:rPr>
-          <w:rFonts w:ascii="Times New Roman" w:hAnsi="Times New Roman" w:cs="Times New Roman"/>
-          <w:spacing w:val="-2"/>
-          <w:sz w:val="20"/>
-          <w:szCs w:val="21"/>
-        </w:rPr>
         <w:t>ArcGIS Web Apps</w:t>
+      </w:r>
+      <w:r>
+        <w:rPr>
+          <w:rFonts w:ascii="Times New Roman" w:hAnsi="Times New Roman" w:cs="Times New Roman"/>
+          <w:spacing w:val="-2"/>
+          <w:sz w:val="20"/>
+          <w:szCs w:val="21"/>
+        </w:rPr>
+        <w:t xml:space="preserve"> </w:t>
+      </w:r>
+      <w:r>
+        <w:rPr>
+          <w:rFonts w:ascii="Times New Roman" w:hAnsi="Times New Roman" w:cs="Times New Roman"/>
+          <w:spacing w:val="-2"/>
+          <w:sz w:val="20"/>
+          <w:szCs w:val="21"/>
+        </w:rPr>
+        <w:t>|</w:t>
       </w:r>
     </w:p>
     <w:p>
@@ -2065,34 +2108,24 @@
       <w:r>
         <w:rPr>
           <w:rFonts w:ascii="Times New Roman" w:hAnsi="Times New Roman" w:cs="Times New Roman"/>
-          <w:b/>
-          <w:bCs/>
-          <w:spacing w:val="-2"/>
-          <w:sz w:val="24"/>
-          <w:szCs w:val="24"/>
-        </w:rPr>
-        <w:t>Front End Development |</w:t>
-      </w:r>
-      <w:r>
-        <w:rPr>
-          <w:rFonts w:ascii="Times New Roman" w:hAnsi="Times New Roman" w:cs="Times New Roman"/>
-          <w:b/>
-          <w:bCs/>
-          <w:spacing w:val="-2"/>
-          <w:sz w:val="20"/>
-          <w:szCs w:val="21"/>
-        </w:rPr>
-        <w:t xml:space="preserve"> </w:t>
-      </w:r>
-      <w:r>
-        <w:rPr>
-          <w:rFonts w:ascii="Times New Roman" w:hAnsi="Times New Roman" w:cs="Times New Roman"/>
-          <w:spacing w:val="-2"/>
-          <w:sz w:val="20"/>
-          <w:szCs w:val="21"/>
-        </w:rPr>
-        <w:t xml:space="preserve">HTML </w:t>
-      </w:r>
+          <w:spacing w:val="-2"/>
+          <w:sz w:val="20"/>
+          <w:szCs w:val="21"/>
+        </w:rPr>
+        <w:t>ArcGIS Maps SDK for JavaScript</w:t>
+      </w:r>
+      <w:r>
+        <w:rPr>
+          <w:rFonts w:ascii="Times New Roman" w:hAnsi="Times New Roman" w:cs="Times New Roman"/>
+          <w:b/>
+          <w:bCs/>
+          <w:spacing w:val="-2"/>
+          <w:sz w:val="20"/>
+          <w:szCs w:val="21"/>
+        </w:rPr>
+        <w:t xml:space="preserve"> </w:t>
+      </w:r>
+      <w:bookmarkStart w:id="1" w:name="_Hlk172567649"/>
       <w:r>
         <w:rPr>
           <w:rFonts w:ascii="Times New Roman" w:hAnsi="Times New Roman" w:cs="Times New Roman"/>
@@ -2104,85 +2137,26 @@
         </w:rPr>
         <w:t>|</w:t>
       </w:r>
-      <w:r>
-        <w:rPr>
-          <w:rFonts w:ascii="Times New Roman" w:hAnsi="Times New Roman" w:cs="Times New Roman"/>
-          <w:spacing w:val="-2"/>
-          <w:sz w:val="20"/>
-          <w:szCs w:val="21"/>
-        </w:rPr>
-        <w:t xml:space="preserve"> CSS </w:t>
-      </w:r>
-      <w:r>
-        <w:rPr>
-          <w:rFonts w:ascii="Times New Roman" w:hAnsi="Times New Roman" w:cs="Times New Roman"/>
-          <w:b/>
-          <w:bCs/>
-          <w:spacing w:val="-2"/>
-          <w:sz w:val="20"/>
-          <w:szCs w:val="21"/>
-        </w:rPr>
-        <w:t>|</w:t>
-      </w:r>
-      <w:r>
-        <w:rPr>
-          <w:rFonts w:ascii="Times New Roman" w:hAnsi="Times New Roman" w:cs="Times New Roman"/>
-          <w:spacing w:val="-2"/>
-          <w:sz w:val="20"/>
-          <w:szCs w:val="21"/>
-        </w:rPr>
-        <w:t xml:space="preserve"> JavaScript </w:t>
-      </w:r>
-      <w:r>
-        <w:rPr>
-          <w:rFonts w:ascii="Times New Roman" w:hAnsi="Times New Roman" w:cs="Times New Roman"/>
-          <w:b/>
-          <w:bCs/>
-          <w:spacing w:val="-2"/>
-          <w:sz w:val="20"/>
-          <w:szCs w:val="21"/>
-        </w:rPr>
-        <w:t>|</w:t>
-      </w:r>
-      <w:r>
-        <w:rPr>
-          <w:rFonts w:ascii="Times New Roman" w:hAnsi="Times New Roman" w:cs="Times New Roman"/>
-          <w:spacing w:val="-2"/>
-          <w:sz w:val="20"/>
-          <w:szCs w:val="21"/>
-        </w:rPr>
-        <w:t xml:space="preserve"> React.js </w:t>
-      </w:r>
-      <w:r>
-        <w:rPr>
-          <w:rFonts w:ascii="Times New Roman" w:hAnsi="Times New Roman" w:cs="Times New Roman"/>
-          <w:b/>
-          <w:bCs/>
-          <w:spacing w:val="-2"/>
-          <w:sz w:val="20"/>
-          <w:szCs w:val="21"/>
-        </w:rPr>
-        <w:t>|</w:t>
-      </w:r>
-      <w:r>
-        <w:rPr>
-          <w:rFonts w:ascii="Times New Roman" w:hAnsi="Times New Roman" w:cs="Times New Roman"/>
-          <w:spacing w:val="-2"/>
-          <w:sz w:val="20"/>
-          <w:szCs w:val="21"/>
-        </w:rPr>
-        <w:t xml:space="preserve"> Bootstrap </w:t>
-      </w:r>
-      <w:r>
-        <w:rPr>
-          <w:rFonts w:ascii="Times New Roman" w:hAnsi="Times New Roman" w:cs="Times New Roman"/>
-          <w:b/>
-          <w:bCs/>
-          <w:spacing w:val="-2"/>
-          <w:sz w:val="20"/>
-          <w:szCs w:val="21"/>
-        </w:rPr>
-        <w:t>|</w:t>
+      <w:bookmarkEnd w:id="1"/>
+      <w:r>
+        <w:rPr>
+          <w:rFonts w:ascii="Times New Roman" w:hAnsi="Times New Roman" w:cs="Times New Roman"/>
+          <w:b/>
+          <w:bCs/>
+          <w:spacing w:val="-2"/>
+          <w:sz w:val="20"/>
+          <w:szCs w:val="21"/>
+        </w:rPr>
+        <w:t xml:space="preserve"> </w:t>
+      </w:r>
+      <w:r>
+        <w:rPr>
+          <w:rFonts w:ascii="Times New Roman" w:hAnsi="Times New Roman" w:cs="Times New Roman"/>
+          <w:spacing w:val="-2"/>
+          <w:sz w:val="20"/>
+          <w:szCs w:val="21"/>
+        </w:rPr>
+        <w:t>Arcade</w:t>
       </w:r>
     </w:p>
     <w:p>
@@ -2190,59 +2164,134 @@
         <w:spacing w:line="276" w:lineRule="auto"/>
         <w:rPr>
           <w:rFonts w:ascii="Times New Roman" w:hAnsi="Times New Roman" w:cs="Times New Roman"/>
-          <w:spacing w:val="-2"/>
-          <w:sz w:val="20"/>
-          <w:szCs w:val="21"/>
-        </w:rPr>
-      </w:pPr>
-      <w:r>
-        <w:rPr>
-          <w:rFonts w:ascii="Times New Roman" w:hAnsi="Times New Roman" w:cs="Times New Roman"/>
-          <w:spacing w:val="-2"/>
-          <w:sz w:val="20"/>
-          <w:szCs w:val="21"/>
-        </w:rPr>
-        <w:t xml:space="preserve">Figma </w:t>
-      </w:r>
-      <w:r>
-        <w:rPr>
-          <w:rFonts w:ascii="Times New Roman" w:hAnsi="Times New Roman" w:cs="Times New Roman"/>
-          <w:b/>
-          <w:bCs/>
-          <w:spacing w:val="-2"/>
-          <w:sz w:val="20"/>
-          <w:szCs w:val="21"/>
-        </w:rPr>
-        <w:t xml:space="preserve">| </w:t>
-      </w:r>
-      <w:r>
-        <w:rPr>
-          <w:rFonts w:ascii="Times New Roman" w:hAnsi="Times New Roman" w:cs="Times New Roman"/>
-          <w:spacing w:val="-2"/>
-          <w:sz w:val="20"/>
-          <w:szCs w:val="21"/>
-        </w:rPr>
-        <w:t>Form Factor Design</w:t>
-      </w:r>
-      <w:r>
-        <w:rPr>
-          <w:rFonts w:ascii="Times New Roman" w:hAnsi="Times New Roman" w:cs="Times New Roman"/>
-          <w:b/>
-          <w:bCs/>
-          <w:spacing w:val="-2"/>
-          <w:sz w:val="20"/>
-          <w:szCs w:val="21"/>
-        </w:rPr>
-        <w:t xml:space="preserve"> | </w:t>
-      </w:r>
-      <w:r>
-        <w:rPr>
-          <w:rFonts w:ascii="Times New Roman" w:hAnsi="Times New Roman" w:cs="Times New Roman"/>
-          <w:spacing w:val="-2"/>
-          <w:sz w:val="20"/>
-          <w:szCs w:val="21"/>
-        </w:rPr>
-        <w:t>Media Queries</w:t>
+          <w:b/>
+          <w:bCs/>
+          <w:spacing w:val="-2"/>
+          <w:sz w:val="20"/>
+          <w:szCs w:val="21"/>
+        </w:rPr>
+      </w:pPr>
+      <w:r>
+        <w:rPr>
+          <w:rFonts w:ascii="Times New Roman" w:hAnsi="Times New Roman" w:cs="Times New Roman"/>
+          <w:b/>
+          <w:bCs/>
+          <w:spacing w:val="-2"/>
+          <w:sz w:val="24"/>
+          <w:szCs w:val="24"/>
+        </w:rPr>
+        <w:t>Front End Development |</w:t>
+      </w:r>
+      <w:r>
+        <w:rPr>
+          <w:rFonts w:ascii="Times New Roman" w:hAnsi="Times New Roman" w:cs="Times New Roman"/>
+          <w:b/>
+          <w:bCs/>
+          <w:spacing w:val="-2"/>
+          <w:sz w:val="20"/>
+          <w:szCs w:val="21"/>
+        </w:rPr>
+        <w:t xml:space="preserve"> </w:t>
+      </w:r>
+      <w:r>
+        <w:rPr>
+          <w:rFonts w:ascii="Times New Roman" w:hAnsi="Times New Roman" w:cs="Times New Roman"/>
+          <w:spacing w:val="-2"/>
+          <w:sz w:val="20"/>
+          <w:szCs w:val="21"/>
+        </w:rPr>
+        <w:t xml:space="preserve">HTML </w:t>
+      </w:r>
+      <w:r>
+        <w:rPr>
+          <w:rFonts w:ascii="Times New Roman" w:hAnsi="Times New Roman" w:cs="Times New Roman"/>
+          <w:b/>
+          <w:bCs/>
+          <w:spacing w:val="-2"/>
+          <w:sz w:val="20"/>
+          <w:szCs w:val="21"/>
+        </w:rPr>
+        <w:t>|</w:t>
+      </w:r>
+      <w:r>
+        <w:rPr>
+          <w:rFonts w:ascii="Times New Roman" w:hAnsi="Times New Roman" w:cs="Times New Roman"/>
+          <w:spacing w:val="-2"/>
+          <w:sz w:val="20"/>
+          <w:szCs w:val="21"/>
+        </w:rPr>
+        <w:t xml:space="preserve"> CSS </w:t>
+      </w:r>
+      <w:r>
+        <w:rPr>
+          <w:rFonts w:ascii="Times New Roman" w:hAnsi="Times New Roman" w:cs="Times New Roman"/>
+          <w:b/>
+          <w:bCs/>
+          <w:spacing w:val="-2"/>
+          <w:sz w:val="20"/>
+          <w:szCs w:val="21"/>
+        </w:rPr>
+        <w:t>|</w:t>
+      </w:r>
+      <w:r>
+        <w:rPr>
+          <w:rFonts w:ascii="Times New Roman" w:hAnsi="Times New Roman" w:cs="Times New Roman"/>
+          <w:spacing w:val="-2"/>
+          <w:sz w:val="20"/>
+          <w:szCs w:val="21"/>
+        </w:rPr>
+        <w:t xml:space="preserve"> JavaScript </w:t>
+      </w:r>
+      <w:r>
+        <w:rPr>
+          <w:rFonts w:ascii="Times New Roman" w:hAnsi="Times New Roman" w:cs="Times New Roman"/>
+          <w:b/>
+          <w:bCs/>
+          <w:spacing w:val="-2"/>
+          <w:sz w:val="20"/>
+          <w:szCs w:val="21"/>
+        </w:rPr>
+        <w:t>|</w:t>
+      </w:r>
+      <w:r>
+        <w:rPr>
+          <w:rFonts w:ascii="Times New Roman" w:hAnsi="Times New Roman" w:cs="Times New Roman"/>
+          <w:spacing w:val="-2"/>
+          <w:sz w:val="20"/>
+          <w:szCs w:val="21"/>
+        </w:rPr>
+        <w:t xml:space="preserve"> React.js </w:t>
+      </w:r>
+      <w:r>
+        <w:rPr>
+          <w:rFonts w:ascii="Times New Roman" w:hAnsi="Times New Roman" w:cs="Times New Roman"/>
+          <w:b/>
+          <w:bCs/>
+          <w:spacing w:val="-2"/>
+          <w:sz w:val="20"/>
+          <w:szCs w:val="21"/>
+        </w:rPr>
+        <w:t>|</w:t>
+      </w:r>
+      <w:r>
+        <w:rPr>
+          <w:rFonts w:ascii="Times New Roman" w:hAnsi="Times New Roman" w:cs="Times New Roman"/>
+          <w:spacing w:val="-2"/>
+          <w:sz w:val="20"/>
+          <w:szCs w:val="21"/>
+        </w:rPr>
+        <w:t xml:space="preserve"> Bootstrap </w:t>
+      </w:r>
+      <w:r>
+        <w:rPr>
+          <w:rFonts w:ascii="Times New Roman" w:hAnsi="Times New Roman" w:cs="Times New Roman"/>
+          <w:b/>
+          <w:bCs/>
+          <w:spacing w:val="-2"/>
+          <w:sz w:val="20"/>
+          <w:szCs w:val="21"/>
+        </w:rPr>
+        <w:t>|</w:t>
       </w:r>
     </w:p>
     <w:p>
@@ -2258,80 +2307,51 @@
       <w:r>
         <w:rPr>
           <w:rFonts w:ascii="Times New Roman" w:hAnsi="Times New Roman" w:cs="Times New Roman"/>
-          <w:b/>
-          <w:bCs/>
-          <w:spacing w:val="-2"/>
-          <w:sz w:val="24"/>
-          <w:szCs w:val="24"/>
-        </w:rPr>
-        <w:t>Back End Development</w:t>
-      </w:r>
-      <w:r>
-        <w:rPr>
-          <w:rFonts w:ascii="Times New Roman" w:hAnsi="Times New Roman" w:cs="Times New Roman"/>
-          <w:b/>
-          <w:bCs/>
-          <w:spacing w:val="-2"/>
-          <w:sz w:val="20"/>
-          <w:szCs w:val="21"/>
-        </w:rPr>
-        <w:t xml:space="preserve"> </w:t>
-      </w:r>
-      <w:r>
-        <w:rPr>
-          <w:rFonts w:ascii="Times New Roman" w:hAnsi="Times New Roman" w:cs="Times New Roman"/>
-          <w:b/>
-          <w:bCs/>
-          <w:spacing w:val="-2"/>
-          <w:sz w:val="24"/>
-          <w:szCs w:val="24"/>
-        </w:rPr>
-        <w:t>|</w:t>
-      </w:r>
-      <w:r>
-        <w:rPr>
-          <w:rFonts w:ascii="Times New Roman" w:hAnsi="Times New Roman" w:cs="Times New Roman"/>
-          <w:spacing w:val="-2"/>
-          <w:sz w:val="20"/>
-          <w:szCs w:val="21"/>
-        </w:rPr>
-        <w:t xml:space="preserve"> MySQL | Node.js | Express.js</w:t>
-      </w:r>
-      <w:r>
-        <w:rPr>
-          <w:rFonts w:ascii="Times New Roman" w:hAnsi="Times New Roman" w:cs="Times New Roman"/>
-          <w:spacing w:val="-2"/>
-          <w:sz w:val="20"/>
-          <w:szCs w:val="21"/>
-        </w:rPr>
-        <w:t xml:space="preserve"> </w:t>
-      </w:r>
-      <w:r>
-        <w:rPr>
-          <w:rFonts w:ascii="Times New Roman" w:hAnsi="Times New Roman" w:cs="Times New Roman"/>
-          <w:spacing w:val="-2"/>
-          <w:sz w:val="20"/>
-          <w:szCs w:val="21"/>
-        </w:rPr>
-        <w:t>|</w:t>
-      </w:r>
-      <w:r>
-        <w:rPr>
-          <w:rFonts w:ascii="Times New Roman" w:hAnsi="Times New Roman" w:cs="Times New Roman"/>
-          <w:spacing w:val="-2"/>
-          <w:sz w:val="20"/>
-          <w:szCs w:val="21"/>
-        </w:rPr>
-        <w:t xml:space="preserve"> </w:t>
-      </w:r>
-      <w:r>
-        <w:rPr>
-          <w:rFonts w:ascii="Times New Roman" w:hAnsi="Times New Roman" w:cs="Times New Roman"/>
-          <w:spacing w:val="-2"/>
-          <w:sz w:val="20"/>
-          <w:szCs w:val="21"/>
-        </w:rPr>
-        <w:t>RESTful API</w:t>
+          <w:spacing w:val="-2"/>
+          <w:sz w:val="20"/>
+          <w:szCs w:val="21"/>
+        </w:rPr>
+        <w:t xml:space="preserve">Figma </w:t>
+      </w:r>
+      <w:r>
+        <w:rPr>
+          <w:rFonts w:ascii="Times New Roman" w:hAnsi="Times New Roman" w:cs="Times New Roman"/>
+          <w:b/>
+          <w:bCs/>
+          <w:spacing w:val="-2"/>
+          <w:sz w:val="20"/>
+          <w:szCs w:val="21"/>
+        </w:rPr>
+        <w:t xml:space="preserve">| </w:t>
+      </w:r>
+      <w:r>
+        <w:rPr>
+          <w:rFonts w:ascii="Times New Roman" w:hAnsi="Times New Roman" w:cs="Times New Roman"/>
+          <w:spacing w:val="-2"/>
+          <w:sz w:val="20"/>
+          <w:szCs w:val="21"/>
+        </w:rPr>
+        <w:t>Form Factor Design</w:t>
+      </w:r>
+      <w:r>
+        <w:rPr>
+          <w:rFonts w:ascii="Times New Roman" w:hAnsi="Times New Roman" w:cs="Times New Roman"/>
+          <w:b/>
+          <w:bCs/>
+          <w:spacing w:val="-2"/>
+          <w:sz w:val="20"/>
+          <w:szCs w:val="21"/>
+        </w:rPr>
+        <w:t xml:space="preserve"> | </w:t>
+      </w:r>
+      <w:r>
+        <w:rPr>
+          <w:rFonts w:ascii="Times New Roman" w:hAnsi="Times New Roman" w:cs="Times New Roman"/>
+          <w:spacing w:val="-2"/>
+          <w:sz w:val="20"/>
+          <w:szCs w:val="21"/>
+        </w:rPr>
+        <w:t>Media Queries</w:t>
       </w:r>
     </w:p>
     <w:p>
@@ -2353,35 +2373,28 @@
           <w:sz w:val="24"/>
           <w:szCs w:val="24"/>
         </w:rPr>
-        <w:t>Operational</w:t>
-      </w:r>
-      <w:r>
-        <w:rPr>
-          <w:rFonts w:ascii="Times New Roman" w:hAnsi="Times New Roman" w:cs="Times New Roman"/>
+        <w:t>Back End Development</w:t>
+      </w:r>
+      <w:r>
+        <w:rPr>
+          <w:rFonts w:ascii="Times New Roman" w:hAnsi="Times New Roman" w:cs="Times New Roman"/>
+          <w:b/>
+          <w:bCs/>
+          <w:spacing w:val="-2"/>
+          <w:sz w:val="20"/>
+          <w:szCs w:val="21"/>
+        </w:rPr>
+        <w:t xml:space="preserve"> </w:t>
+      </w:r>
+      <w:r>
+        <w:rPr>
+          <w:rFonts w:ascii="Times New Roman" w:hAnsi="Times New Roman" w:cs="Times New Roman"/>
+          <w:b/>
+          <w:bCs/>
           <w:spacing w:val="-2"/>
           <w:sz w:val="24"/>
           <w:szCs w:val="24"/>
         </w:rPr>
-        <w:t xml:space="preserve"> |</w:t>
-      </w:r>
-      <w:r>
-        <w:rPr>
-          <w:rFonts w:ascii="Times New Roman" w:hAnsi="Times New Roman" w:cs="Times New Roman"/>
-          <w:spacing w:val="-2"/>
-          <w:sz w:val="20"/>
-          <w:szCs w:val="21"/>
-        </w:rPr>
-        <w:t xml:space="preserve"> Git and GitHub </w:t>
-      </w:r>
-      <w:r>
-        <w:rPr>
-          <w:rFonts w:ascii="Times New Roman" w:hAnsi="Times New Roman" w:cs="Times New Roman"/>
-          <w:b/>
-          <w:bCs/>
-          <w:spacing w:val="-2"/>
-          <w:sz w:val="20"/>
-          <w:szCs w:val="21"/>
-        </w:rPr>
         <w:t>|</w:t>
       </w:r>
       <w:r>
@@ -2391,13 +2404,20 @@
           <w:sz w:val="20"/>
           <w:szCs w:val="21"/>
         </w:rPr>
-        <w:t xml:space="preserve"> Heroku </w:t>
-      </w:r>
-      <w:r>
-        <w:rPr>
-          <w:rFonts w:ascii="Times New Roman" w:hAnsi="Times New Roman" w:cs="Times New Roman"/>
-          <w:b/>
-          <w:bCs/>
+        <w:t xml:space="preserve"> MySQL | Node.js | Express.js</w:t>
+      </w:r>
+      <w:r>
+        <w:rPr>
+          <w:rFonts w:ascii="Times New Roman" w:hAnsi="Times New Roman" w:cs="Times New Roman"/>
+          <w:spacing w:val="-2"/>
+          <w:sz w:val="20"/>
+          <w:szCs w:val="21"/>
+        </w:rPr>
+        <w:t xml:space="preserve"> </w:t>
+      </w:r>
+      <w:r>
+        <w:rPr>
+          <w:rFonts w:ascii="Times New Roman" w:hAnsi="Times New Roman" w:cs="Times New Roman"/>
           <w:spacing w:val="-2"/>
           <w:sz w:val="20"/>
           <w:szCs w:val="21"/>
@@ -2411,102 +2431,16 @@
           <w:sz w:val="20"/>
           <w:szCs w:val="21"/>
         </w:rPr>
-        <w:t xml:space="preserve"> CI/CD </w:t>
-      </w:r>
-      <w:r>
-        <w:rPr>
-          <w:rFonts w:ascii="Times New Roman" w:hAnsi="Times New Roman" w:cs="Times New Roman"/>
-          <w:b/>
-          <w:bCs/>
-          <w:spacing w:val="-2"/>
-          <w:sz w:val="20"/>
-          <w:szCs w:val="21"/>
-        </w:rPr>
-        <w:t xml:space="preserve">| </w:t>
-      </w:r>
-      <w:r>
-        <w:rPr>
-          <w:rFonts w:ascii="Times New Roman" w:hAnsi="Times New Roman" w:cs="Times New Roman"/>
-          <w:spacing w:val="-2"/>
-          <w:sz w:val="20"/>
-          <w:szCs w:val="21"/>
-        </w:rPr>
-        <w:t xml:space="preserve">Agile Framework </w:t>
-      </w:r>
-      <w:r>
-        <w:rPr>
-          <w:rFonts w:ascii="Times New Roman" w:hAnsi="Times New Roman" w:cs="Times New Roman"/>
-          <w:b/>
-          <w:bCs/>
-          <w:spacing w:val="-2"/>
-          <w:sz w:val="20"/>
-          <w:szCs w:val="21"/>
-        </w:rPr>
-        <w:t>|</w:t>
-      </w:r>
-      <w:r>
-        <w:rPr>
-          <w:rFonts w:ascii="Times New Roman" w:hAnsi="Times New Roman" w:cs="Times New Roman"/>
-          <w:b/>
-          <w:bCs/>
-          <w:spacing w:val="-2"/>
-          <w:sz w:val="20"/>
-          <w:szCs w:val="21"/>
-        </w:rPr>
-        <w:t xml:space="preserve"> </w:t>
-      </w:r>
-      <w:r>
-        <w:rPr>
-          <w:rFonts w:ascii="Times New Roman" w:hAnsi="Times New Roman" w:cs="Times New Roman"/>
-          <w:spacing w:val="-2"/>
-          <w:sz w:val="20"/>
-          <w:szCs w:val="21"/>
-        </w:rPr>
-        <w:t xml:space="preserve">Jira Software </w:t>
-      </w:r>
-      <w:bookmarkStart w:id="1" w:name="_Hlk163722764"/>
-      <w:r>
-        <w:rPr>
-          <w:rFonts w:ascii="Times New Roman" w:hAnsi="Times New Roman" w:cs="Times New Roman"/>
-          <w:b/>
-          <w:bCs/>
-          <w:spacing w:val="-2"/>
-          <w:sz w:val="20"/>
-          <w:szCs w:val="21"/>
-        </w:rPr>
-        <w:t>|</w:t>
-      </w:r>
-      <w:bookmarkEnd w:id="1"/>
-      <w:r>
-        <w:rPr>
-          <w:rFonts w:ascii="Times New Roman" w:hAnsi="Times New Roman" w:cs="Times New Roman"/>
-          <w:b/>
-          <w:bCs/>
-          <w:spacing w:val="-2"/>
-          <w:sz w:val="20"/>
-          <w:szCs w:val="21"/>
-        </w:rPr>
-        <w:t xml:space="preserve"> </w:t>
-      </w:r>
-      <w:r>
-        <w:rPr>
-          <w:rFonts w:ascii="Times New Roman" w:hAnsi="Times New Roman" w:cs="Times New Roman"/>
-          <w:spacing w:val="-2"/>
-          <w:sz w:val="20"/>
-          <w:szCs w:val="21"/>
-        </w:rPr>
-        <w:t xml:space="preserve">Project Planning &amp; Implementation </w:t>
-      </w:r>
-      <w:r>
-        <w:rPr>
-          <w:rFonts w:ascii="Times New Roman" w:hAnsi="Times New Roman" w:cs="Times New Roman"/>
-          <w:b/>
-          <w:bCs/>
-          <w:spacing w:val="-2"/>
-          <w:sz w:val="20"/>
-          <w:szCs w:val="21"/>
-        </w:rPr>
-        <w:t>|</w:t>
+        <w:t xml:space="preserve"> </w:t>
+      </w:r>
+      <w:r>
+        <w:rPr>
+          <w:rFonts w:ascii="Times New Roman" w:hAnsi="Times New Roman" w:cs="Times New Roman"/>
+          <w:spacing w:val="-2"/>
+          <w:sz w:val="20"/>
+          <w:szCs w:val="21"/>
+        </w:rPr>
+        <w:t>RESTful API</w:t>
       </w:r>
     </w:p>
     <w:p>
@@ -2514,30 +2448,28 @@
         <w:spacing w:line="276" w:lineRule="auto"/>
         <w:rPr>
           <w:rFonts w:ascii="Times New Roman" w:hAnsi="Times New Roman" w:cs="Times New Roman"/>
-          <w:b/>
-          <w:bCs/>
-          <w:spacing w:val="-2"/>
-          <w:sz w:val="20"/>
-          <w:szCs w:val="21"/>
-        </w:rPr>
-      </w:pPr>
-      <w:r>
-        <w:rPr>
-          <w:rFonts w:ascii="Times New Roman" w:hAnsi="Times New Roman" w:cs="Times New Roman"/>
-          <w:spacing w:val="-2"/>
-          <w:sz w:val="20"/>
-          <w:szCs w:val="21"/>
-        </w:rPr>
-        <w:t>Data Analysis &amp; Visualization</w:t>
-      </w:r>
-      <w:r>
-        <w:rPr>
-          <w:rFonts w:ascii="Times New Roman" w:hAnsi="Times New Roman" w:cs="Times New Roman"/>
-          <w:b/>
-          <w:bCs/>
-          <w:spacing w:val="-2"/>
-          <w:sz w:val="20"/>
-          <w:szCs w:val="21"/>
+          <w:spacing w:val="-2"/>
+          <w:sz w:val="20"/>
+          <w:szCs w:val="21"/>
+        </w:rPr>
+      </w:pPr>
+      <w:r>
+        <w:rPr>
+          <w:rFonts w:ascii="Times New Roman" w:hAnsi="Times New Roman" w:cs="Times New Roman"/>
+          <w:b/>
+          <w:bCs/>
+          <w:spacing w:val="-2"/>
+          <w:sz w:val="24"/>
+          <w:szCs w:val="24"/>
+        </w:rPr>
+        <w:t>Operational</w:t>
+      </w:r>
+      <w:r>
+        <w:rPr>
+          <w:rFonts w:ascii="Times New Roman" w:hAnsi="Times New Roman" w:cs="Times New Roman"/>
+          <w:spacing w:val="-2"/>
+          <w:sz w:val="24"/>
+          <w:szCs w:val="24"/>
         </w:rPr>
         <w:t xml:space="preserve"> |</w:t>
       </w:r>
@@ -2548,7 +2480,142 @@
           <w:sz w:val="20"/>
           <w:szCs w:val="21"/>
         </w:rPr>
-        <w:t xml:space="preserve"> QA/QC</w:t>
+        <w:t xml:space="preserve"> Git and GitHub </w:t>
+      </w:r>
+      <w:r>
+        <w:rPr>
+          <w:rFonts w:ascii="Times New Roman" w:hAnsi="Times New Roman" w:cs="Times New Roman"/>
+          <w:b/>
+          <w:bCs/>
+          <w:spacing w:val="-2"/>
+          <w:sz w:val="20"/>
+          <w:szCs w:val="21"/>
+        </w:rPr>
+        <w:t>|</w:t>
+      </w:r>
+      <w:r>
+        <w:rPr>
+          <w:rFonts w:ascii="Times New Roman" w:hAnsi="Times New Roman" w:cs="Times New Roman"/>
+          <w:spacing w:val="-2"/>
+          <w:sz w:val="20"/>
+          <w:szCs w:val="21"/>
+        </w:rPr>
+        <w:t xml:space="preserve"> Heroku </w:t>
+      </w:r>
+      <w:r>
+        <w:rPr>
+          <w:rFonts w:ascii="Times New Roman" w:hAnsi="Times New Roman" w:cs="Times New Roman"/>
+          <w:b/>
+          <w:bCs/>
+          <w:spacing w:val="-2"/>
+          <w:sz w:val="20"/>
+          <w:szCs w:val="21"/>
+        </w:rPr>
+        <w:t>|</w:t>
+      </w:r>
+      <w:r>
+        <w:rPr>
+          <w:rFonts w:ascii="Times New Roman" w:hAnsi="Times New Roman" w:cs="Times New Roman"/>
+          <w:spacing w:val="-2"/>
+          <w:sz w:val="20"/>
+          <w:szCs w:val="21"/>
+        </w:rPr>
+        <w:t xml:space="preserve"> CI/CD </w:t>
+      </w:r>
+      <w:r>
+        <w:rPr>
+          <w:rFonts w:ascii="Times New Roman" w:hAnsi="Times New Roman" w:cs="Times New Roman"/>
+          <w:b/>
+          <w:bCs/>
+          <w:spacing w:val="-2"/>
+          <w:sz w:val="20"/>
+          <w:szCs w:val="21"/>
+        </w:rPr>
+        <w:t xml:space="preserve">| </w:t>
+      </w:r>
+      <w:r>
+        <w:rPr>
+          <w:rFonts w:ascii="Times New Roman" w:hAnsi="Times New Roman" w:cs="Times New Roman"/>
+          <w:spacing w:val="-2"/>
+          <w:sz w:val="20"/>
+          <w:szCs w:val="21"/>
+        </w:rPr>
+        <w:t xml:space="preserve">Agile Framework </w:t>
+      </w:r>
+      <w:r>
+        <w:rPr>
+          <w:rFonts w:ascii="Times New Roman" w:hAnsi="Times New Roman" w:cs="Times New Roman"/>
+          <w:b/>
+          <w:bCs/>
+          <w:spacing w:val="-2"/>
+          <w:sz w:val="20"/>
+          <w:szCs w:val="21"/>
+        </w:rPr>
+        <w:t>|</w:t>
+      </w:r>
+      <w:r>
+        <w:rPr>
+          <w:rFonts w:ascii="Times New Roman" w:hAnsi="Times New Roman" w:cs="Times New Roman"/>
+          <w:b/>
+          <w:bCs/>
+          <w:spacing w:val="-2"/>
+          <w:sz w:val="20"/>
+          <w:szCs w:val="21"/>
+        </w:rPr>
+        <w:t xml:space="preserve"> </w:t>
+      </w:r>
+      <w:r>
+        <w:rPr>
+          <w:rFonts w:ascii="Times New Roman" w:hAnsi="Times New Roman" w:cs="Times New Roman"/>
+          <w:spacing w:val="-2"/>
+          <w:sz w:val="20"/>
+          <w:szCs w:val="21"/>
+        </w:rPr>
+        <w:t xml:space="preserve">Jira Software </w:t>
+      </w:r>
+      <w:bookmarkStart w:id="2" w:name="_Hlk163722764"/>
+      <w:r>
+        <w:rPr>
+          <w:rFonts w:ascii="Times New Roman" w:hAnsi="Times New Roman" w:cs="Times New Roman"/>
+          <w:b/>
+          <w:bCs/>
+          <w:spacing w:val="-2"/>
+          <w:sz w:val="20"/>
+          <w:szCs w:val="21"/>
+        </w:rPr>
+        <w:t>|</w:t>
+      </w:r>
+      <w:bookmarkEnd w:id="2"/>
+      <w:r>
+        <w:rPr>
+          <w:rFonts w:ascii="Times New Roman" w:hAnsi="Times New Roman" w:cs="Times New Roman"/>
+          <w:b/>
+          <w:bCs/>
+          <w:spacing w:val="-2"/>
+          <w:sz w:val="20"/>
+          <w:szCs w:val="21"/>
+        </w:rPr>
+        <w:t xml:space="preserve"> </w:t>
+      </w:r>
+      <w:r>
+        <w:rPr>
+          <w:rFonts w:ascii="Times New Roman" w:hAnsi="Times New Roman" w:cs="Times New Roman"/>
+          <w:spacing w:val="-2"/>
+          <w:sz w:val="20"/>
+          <w:szCs w:val="21"/>
+        </w:rPr>
+        <w:t xml:space="preserve">Project Planning &amp; Implementation </w:t>
+      </w:r>
+      <w:r>
+        <w:rPr>
+          <w:rFonts w:ascii="Times New Roman" w:hAnsi="Times New Roman" w:cs="Times New Roman"/>
+          <w:b/>
+          <w:bCs/>
+          <w:spacing w:val="-2"/>
+          <w:sz w:val="20"/>
+          <w:szCs w:val="21"/>
+        </w:rPr>
+        <w:t>|</w:t>
       </w:r>
     </w:p>
     <w:p>
@@ -2558,6 +2625,46 @@
           <w:rFonts w:ascii="Times New Roman" w:hAnsi="Times New Roman" w:cs="Times New Roman"/>
           <w:b/>
           <w:bCs/>
+          <w:spacing w:val="-2"/>
+          <w:sz w:val="20"/>
+          <w:szCs w:val="21"/>
+        </w:rPr>
+      </w:pPr>
+      <w:r>
+        <w:rPr>
+          <w:rFonts w:ascii="Times New Roman" w:hAnsi="Times New Roman" w:cs="Times New Roman"/>
+          <w:spacing w:val="-2"/>
+          <w:sz w:val="20"/>
+          <w:szCs w:val="21"/>
+        </w:rPr>
+        <w:t>Data Analysis &amp; Visualization</w:t>
+      </w:r>
+      <w:r>
+        <w:rPr>
+          <w:rFonts w:ascii="Times New Roman" w:hAnsi="Times New Roman" w:cs="Times New Roman"/>
+          <w:b/>
+          <w:bCs/>
+          <w:spacing w:val="-2"/>
+          <w:sz w:val="20"/>
+          <w:szCs w:val="21"/>
+        </w:rPr>
+        <w:t xml:space="preserve"> |</w:t>
+      </w:r>
+      <w:r>
+        <w:rPr>
+          <w:rFonts w:ascii="Times New Roman" w:hAnsi="Times New Roman" w:cs="Times New Roman"/>
+          <w:spacing w:val="-2"/>
+          <w:sz w:val="20"/>
+          <w:szCs w:val="21"/>
+        </w:rPr>
+        <w:t xml:space="preserve"> QA/QC</w:t>
+      </w:r>
+    </w:p>
+    <w:p>
+      <w:pPr>
+        <w:spacing w:line="276" w:lineRule="auto"/>
+        <w:rPr>
+          <w:rFonts w:ascii="Times New Roman" w:hAnsi="Times New Roman" w:cs="Times New Roman"/>
           <w:spacing w:val="-2"/>
           <w:sz w:val="20"/>
           <w:szCs w:val="21"/>
@@ -2825,8 +2932,7 @@
           <w:smallCaps/>
           <w:color w:val="FFFFFF" w:themeColor="background1"/>
           <w:spacing w:val="10"/>
-          <w:sz w:val="28"/>
-          <w:szCs w:val="24"/>
+          <w:sz w:val="24"/>
         </w:rPr>
       </w:pPr>
       <w:r>
@@ -2836,8 +2942,7 @@
           <w:smallCaps/>
           <w:color w:val="FFFFFF" w:themeColor="background1"/>
           <w:spacing w:val="10"/>
-          <w:sz w:val="28"/>
-          <w:szCs w:val="24"/>
+          <w:sz w:val="24"/>
         </w:rPr>
         <w:t>Projects</w:t>
       </w:r>
@@ -3247,7 +3352,6 @@
           <w:spacing w:val="-2"/>
           <w:sz w:val="20"/>
           <w:szCs w:val="21"/>
-          <w:highlight w:val="yellow"/>
         </w:rPr>
       </w:pPr>
       <w:r>
@@ -3405,8 +3509,7 @@
           <w:smallCaps/>
           <w:color w:val="FFFFFF" w:themeColor="background1"/>
           <w:spacing w:val="10"/>
-          <w:sz w:val="28"/>
-          <w:szCs w:val="24"/>
+          <w:sz w:val="24"/>
         </w:rPr>
       </w:pPr>
       <w:r>
@@ -3416,10 +3519,9 @@
           <w:smallCaps/>
           <w:color w:val="FFFFFF" w:themeColor="background1"/>
           <w:spacing w:val="10"/>
-          <w:sz w:val="28"/>
-          <w:szCs w:val="24"/>
-        </w:rPr>
-        <w:t>Education</w:t>
+          <w:sz w:val="24"/>
+        </w:rPr>
+        <w:t>Professional Development</w:t>
       </w:r>
       <w:r>
         <w:rPr>
@@ -3428,22 +3530,166 @@
           <w:smallCaps/>
           <w:color w:val="FFFFFF" w:themeColor="background1"/>
           <w:spacing w:val="10"/>
-          <w:sz w:val="28"/>
+          <w:sz w:val="24"/>
+        </w:rPr>
+        <w:t xml:space="preserve"> </w:t>
+      </w:r>
+    </w:p>
+    <w:p>
+      <w:pPr>
+        <w:spacing w:line="276" w:lineRule="auto"/>
+        <w:rPr>
+          <w:rFonts w:ascii="Times New Roman" w:hAnsi="Times New Roman" w:cs="Times New Roman"/>
+          <w:spacing w:val="-2"/>
+          <w:sz w:val="20"/>
+          <w:szCs w:val="21"/>
+        </w:rPr>
+      </w:pPr>
+      <w:r>
+        <w:rPr>
+          <w:rFonts w:ascii="Times New Roman" w:hAnsi="Times New Roman" w:cs="Times New Roman"/>
+          <w:b/>
+          <w:spacing w:val="-2"/>
+          <w:sz w:val="24"/>
           <w:szCs w:val="24"/>
         </w:rPr>
-        <w:t xml:space="preserve"> &amp; Honors</w:t>
-      </w:r>
-      <w:r>
+        <w:t>Full</w:t>
+      </w:r>
+      <w:r>
+        <w:rPr>
+          <w:rFonts w:ascii="Times New Roman" w:hAnsi="Times New Roman" w:cs="Times New Roman"/>
+          <w:b/>
+          <w:spacing w:val="-2"/>
+          <w:sz w:val="24"/>
+          <w:szCs w:val="24"/>
+        </w:rPr>
+        <w:t xml:space="preserve"> S</w:t>
+      </w:r>
+      <w:r>
+        <w:rPr>
+          <w:rFonts w:ascii="Times New Roman" w:hAnsi="Times New Roman" w:cs="Times New Roman"/>
+          <w:b/>
+          <w:spacing w:val="-2"/>
+          <w:sz w:val="24"/>
+          <w:szCs w:val="24"/>
+        </w:rPr>
+        <w:t>tack Web Development Certificate |</w:t>
+      </w:r>
+      <w:r>
+        <w:rPr>
+          <w:rFonts w:ascii="Times New Roman" w:hAnsi="Times New Roman" w:cs="Times New Roman"/>
+          <w:spacing w:val="-2"/>
+          <w:sz w:val="20"/>
+          <w:szCs w:val="21"/>
+        </w:rPr>
+        <w:t xml:space="preserve"> </w:t>
+      </w:r>
+      <w:r>
+        <w:rPr>
+          <w:rFonts w:ascii="Times New Roman" w:hAnsi="Times New Roman" w:cs="Times New Roman"/>
+          <w:spacing w:val="-2"/>
+          <w:sz w:val="20"/>
+          <w:szCs w:val="21"/>
+        </w:rPr>
+        <w:t>U</w:t>
+      </w:r>
+      <w:r>
+        <w:rPr>
+          <w:rFonts w:ascii="Times New Roman" w:hAnsi="Times New Roman" w:cs="Times New Roman"/>
+          <w:spacing w:val="-2"/>
+          <w:sz w:val="20"/>
+          <w:szCs w:val="21"/>
+        </w:rPr>
+        <w:t xml:space="preserve">niversity of </w:t>
+      </w:r>
+      <w:r>
+        <w:rPr>
+          <w:rFonts w:ascii="Times New Roman" w:hAnsi="Times New Roman" w:cs="Times New Roman"/>
+          <w:spacing w:val="-2"/>
+          <w:sz w:val="20"/>
+          <w:szCs w:val="21"/>
+        </w:rPr>
+        <w:t>W</w:t>
+      </w:r>
+      <w:r>
+        <w:rPr>
+          <w:rFonts w:ascii="Times New Roman" w:hAnsi="Times New Roman" w:cs="Times New Roman"/>
+          <w:spacing w:val="-2"/>
+          <w:sz w:val="20"/>
+          <w:szCs w:val="21"/>
+        </w:rPr>
+        <w:t>ashington</w:t>
+      </w:r>
+      <w:r>
+        <w:rPr>
+          <w:rFonts w:ascii="Times New Roman" w:hAnsi="Times New Roman" w:cs="Times New Roman"/>
+          <w:spacing w:val="-2"/>
+          <w:sz w:val="20"/>
+          <w:szCs w:val="21"/>
+        </w:rPr>
+        <w:t xml:space="preserve"> Professional and Continuing Education</w:t>
+      </w:r>
+      <w:r>
+        <w:rPr>
+          <w:rFonts w:ascii="Times New Roman" w:hAnsi="Times New Roman" w:cs="Times New Roman"/>
+          <w:spacing w:val="-2"/>
+          <w:sz w:val="20"/>
+          <w:szCs w:val="21"/>
+        </w:rPr>
+        <w:t xml:space="preserve"> | Seattle, WA | 2022</w:t>
+      </w:r>
+      <w:r>
+        <w:rPr>
+          <w:rFonts w:ascii="Times New Roman" w:hAnsi="Times New Roman" w:cs="Times New Roman"/>
+          <w:spacing w:val="-2"/>
+          <w:sz w:val="20"/>
+          <w:szCs w:val="21"/>
+        </w:rPr>
+        <w:t xml:space="preserve"> </w:t>
+      </w:r>
+      <w:r>
+        <w:rPr>
+          <w:rFonts w:ascii="Times New Roman" w:hAnsi="Times New Roman" w:cs="Times New Roman"/>
+          <w:spacing w:val="-2"/>
+          <w:sz w:val="20"/>
+          <w:szCs w:val="21"/>
+        </w:rPr>
+        <w:t>–</w:t>
+      </w:r>
+      <w:r>
+        <w:rPr>
+          <w:rFonts w:ascii="Times New Roman" w:hAnsi="Times New Roman" w:cs="Times New Roman"/>
+          <w:spacing w:val="-2"/>
+          <w:sz w:val="20"/>
+          <w:szCs w:val="21"/>
+        </w:rPr>
+        <w:t xml:space="preserve"> 2023</w:t>
+      </w:r>
+    </w:p>
+    <w:p>
+      <w:pPr>
+        <w:shd w:val="clear" w:color="auto" w:fill="244061" w:themeFill="accent1" w:themeFillShade="80"/>
+        <w:spacing w:before="120" w:after="120"/>
+        <w:jc w:val="center"/>
         <w:rPr>
           <w:rFonts w:ascii="Times New Roman" w:hAnsi="Times New Roman" w:cs="Times New Roman"/>
           <w:b/>
           <w:smallCaps/>
           <w:color w:val="FFFFFF" w:themeColor="background1"/>
           <w:spacing w:val="10"/>
-          <w:sz w:val="28"/>
-          <w:szCs w:val="24"/>
-        </w:rPr>
-        <w:t xml:space="preserve"> </w:t>
+          <w:sz w:val="24"/>
+        </w:rPr>
+      </w:pPr>
+      <w:r>
+        <w:rPr>
+          <w:rFonts w:ascii="Times New Roman" w:hAnsi="Times New Roman" w:cs="Times New Roman"/>
+          <w:b/>
+          <w:smallCaps/>
+          <w:color w:val="FFFFFF" w:themeColor="background1"/>
+          <w:spacing w:val="10"/>
+          <w:sz w:val="24"/>
+        </w:rPr>
+        <w:t xml:space="preserve">Education &amp; Honors </w:t>
       </w:r>
     </w:p>
     <w:p>
@@ -3464,99 +3710,43 @@
           <w:sz w:val="24"/>
           <w:szCs w:val="24"/>
         </w:rPr>
-        <w:t>Full</w:t>
-      </w:r>
-      <w:r>
-        <w:rPr>
-          <w:rFonts w:ascii="Times New Roman" w:hAnsi="Times New Roman" w:cs="Times New Roman"/>
-          <w:b/>
+        <w:t>B.S. Geoenvironmental Studies &amp; GIS Letter of Completion |</w:t>
+      </w:r>
+      <w:r>
+        <w:rPr>
+          <w:rFonts w:ascii="Times New Roman" w:hAnsi="Times New Roman" w:cs="Times New Roman"/>
           <w:spacing w:val="-2"/>
           <w:sz w:val="24"/>
           <w:szCs w:val="24"/>
         </w:rPr>
-        <w:t xml:space="preserve"> S</w:t>
-      </w:r>
-      <w:r>
-        <w:rPr>
-          <w:rFonts w:ascii="Times New Roman" w:hAnsi="Times New Roman" w:cs="Times New Roman"/>
-          <w:b/>
-          <w:spacing w:val="-2"/>
-          <w:sz w:val="24"/>
-          <w:szCs w:val="24"/>
-        </w:rPr>
-        <w:t>tack Web Development Certificate |</w:t>
-      </w:r>
-      <w:r>
-        <w:rPr>
-          <w:rFonts w:ascii="Times New Roman" w:hAnsi="Times New Roman" w:cs="Times New Roman"/>
-          <w:spacing w:val="-2"/>
-          <w:sz w:val="20"/>
-          <w:szCs w:val="21"/>
-        </w:rPr>
-        <w:t xml:space="preserve"> </w:t>
-      </w:r>
-      <w:r>
-        <w:rPr>
-          <w:rFonts w:ascii="Times New Roman" w:hAnsi="Times New Roman" w:cs="Times New Roman"/>
-          <w:spacing w:val="-2"/>
-          <w:sz w:val="20"/>
-          <w:szCs w:val="21"/>
-        </w:rPr>
-        <w:t>U</w:t>
-      </w:r>
-      <w:r>
-        <w:rPr>
-          <w:rFonts w:ascii="Times New Roman" w:hAnsi="Times New Roman" w:cs="Times New Roman"/>
-          <w:spacing w:val="-2"/>
-          <w:sz w:val="20"/>
-          <w:szCs w:val="21"/>
-        </w:rPr>
-        <w:t xml:space="preserve">niversity of </w:t>
-      </w:r>
-      <w:r>
-        <w:rPr>
-          <w:rFonts w:ascii="Times New Roman" w:hAnsi="Times New Roman" w:cs="Times New Roman"/>
-          <w:spacing w:val="-2"/>
-          <w:sz w:val="20"/>
-          <w:szCs w:val="21"/>
-        </w:rPr>
-        <w:t>W</w:t>
-      </w:r>
-      <w:r>
-        <w:rPr>
-          <w:rFonts w:ascii="Times New Roman" w:hAnsi="Times New Roman" w:cs="Times New Roman"/>
-          <w:spacing w:val="-2"/>
-          <w:sz w:val="20"/>
-          <w:szCs w:val="21"/>
-        </w:rPr>
-        <w:t>ashington</w:t>
-      </w:r>
-      <w:r>
-        <w:rPr>
-          <w:rFonts w:ascii="Times New Roman" w:hAnsi="Times New Roman" w:cs="Times New Roman"/>
-          <w:spacing w:val="-2"/>
-          <w:sz w:val="20"/>
-          <w:szCs w:val="21"/>
-        </w:rPr>
-        <w:t xml:space="preserve"> Professional and Continuing Education</w:t>
-      </w:r>
-      <w:r>
-        <w:rPr>
-          <w:rFonts w:ascii="Times New Roman" w:hAnsi="Times New Roman" w:cs="Times New Roman"/>
-          <w:spacing w:val="-2"/>
-          <w:sz w:val="20"/>
-          <w:szCs w:val="21"/>
-        </w:rPr>
-        <w:t xml:space="preserve"> | Seattle, WA | 2022</w:t>
-      </w:r>
-      <w:r>
-        <w:rPr>
-          <w:rFonts w:ascii="Times New Roman" w:hAnsi="Times New Roman" w:cs="Times New Roman"/>
-          <w:spacing w:val="-2"/>
-          <w:sz w:val="20"/>
-          <w:szCs w:val="21"/>
-        </w:rPr>
-        <w:t xml:space="preserve"> - 2023</w:t>
+        <w:t xml:space="preserve"> </w:t>
+      </w:r>
+      <w:r>
+        <w:rPr>
+          <w:rFonts w:ascii="Times New Roman" w:hAnsi="Times New Roman" w:cs="Times New Roman"/>
+          <w:spacing w:val="-2"/>
+          <w:sz w:val="20"/>
+          <w:szCs w:val="21"/>
+        </w:rPr>
+        <w:t>Shippensburg University</w:t>
+      </w:r>
+      <w:r>
+        <w:rPr>
+          <w:rFonts w:ascii="Times New Roman" w:hAnsi="Times New Roman" w:cs="Times New Roman"/>
+          <w:spacing w:val="-2"/>
+          <w:sz w:val="20"/>
+          <w:szCs w:val="21"/>
+        </w:rPr>
+        <w:t xml:space="preserve"> </w:t>
+      </w:r>
+      <w:r>
+        <w:rPr>
+          <w:rFonts w:ascii="Times New Roman" w:hAnsi="Times New Roman" w:cs="Times New Roman"/>
+          <w:spacing w:val="-2"/>
+          <w:sz w:val="20"/>
+          <w:szCs w:val="21"/>
+        </w:rPr>
+        <w:t>|</w:t>
       </w:r>
     </w:p>
     <w:p>
@@ -3569,74 +3759,6 @@
           <w:szCs w:val="21"/>
         </w:rPr>
       </w:pPr>
-    </w:p>
-    <w:p>
-      <w:pPr>
-        <w:spacing w:line="276" w:lineRule="auto"/>
-        <w:rPr>
-          <w:rFonts w:ascii="Times New Roman" w:hAnsi="Times New Roman" w:cs="Times New Roman"/>
-          <w:spacing w:val="-2"/>
-          <w:sz w:val="20"/>
-          <w:szCs w:val="21"/>
-        </w:rPr>
-      </w:pPr>
-      <w:r>
-        <w:rPr>
-          <w:rFonts w:ascii="Times New Roman" w:hAnsi="Times New Roman" w:cs="Times New Roman"/>
-          <w:b/>
-          <w:spacing w:val="-2"/>
-          <w:sz w:val="24"/>
-          <w:szCs w:val="24"/>
-        </w:rPr>
-        <w:t>B.S. Geoenvironmental Studies &amp; GIS Letter of Completion |</w:t>
-      </w:r>
-      <w:r>
-        <w:rPr>
-          <w:rFonts w:ascii="Times New Roman" w:hAnsi="Times New Roman" w:cs="Times New Roman"/>
-          <w:spacing w:val="-2"/>
-          <w:sz w:val="24"/>
-          <w:szCs w:val="24"/>
-        </w:rPr>
-        <w:t xml:space="preserve"> </w:t>
-      </w:r>
-      <w:r>
-        <w:rPr>
-          <w:rFonts w:ascii="Times New Roman" w:hAnsi="Times New Roman" w:cs="Times New Roman"/>
-          <w:spacing w:val="-2"/>
-          <w:sz w:val="20"/>
-          <w:szCs w:val="21"/>
-        </w:rPr>
-        <w:t>Shippensburg University</w:t>
-      </w:r>
-      <w:r>
-        <w:rPr>
-          <w:rFonts w:ascii="Times New Roman" w:hAnsi="Times New Roman" w:cs="Times New Roman"/>
-          <w:spacing w:val="-2"/>
-          <w:sz w:val="20"/>
-          <w:szCs w:val="21"/>
-        </w:rPr>
-        <w:t xml:space="preserve"> </w:t>
-      </w:r>
-      <w:r>
-        <w:rPr>
-          <w:rFonts w:ascii="Times New Roman" w:hAnsi="Times New Roman" w:cs="Times New Roman"/>
-          <w:spacing w:val="-2"/>
-          <w:sz w:val="20"/>
-          <w:szCs w:val="21"/>
-        </w:rPr>
-        <w:t>|</w:t>
-      </w:r>
-    </w:p>
-    <w:p>
-      <w:pPr>
-        <w:spacing w:line="276" w:lineRule="auto"/>
-        <w:rPr>
-          <w:rFonts w:ascii="Times New Roman" w:hAnsi="Times New Roman" w:cs="Times New Roman"/>
-          <w:spacing w:val="-2"/>
-          <w:sz w:val="20"/>
-          <w:szCs w:val="21"/>
-        </w:rPr>
-      </w:pPr>
       <w:r>
         <w:rPr>
           <w:rFonts w:ascii="Times New Roman" w:hAnsi="Times New Roman" w:cs="Times New Roman"/>
@@ -3653,7 +3775,16 @@
           <w:sz w:val="20"/>
           <w:szCs w:val="21"/>
         </w:rPr>
-        <w:t xml:space="preserve"> 2011 -</w:t>
+        <w:t xml:space="preserve"> 2011 </w:t>
+      </w:r>
+      <w:r>
+        <w:rPr>
+          <w:rFonts w:ascii="Times New Roman" w:hAnsi="Times New Roman" w:cs="Times New Roman"/>
+          <w:spacing w:val="-2"/>
+          <w:sz w:val="20"/>
+          <w:szCs w:val="21"/>
+        </w:rPr>
+        <w:t>–</w:t>
       </w:r>
       <w:r>
         <w:rPr>
@@ -3664,17 +3795,6 @@
         </w:rPr>
         <w:t xml:space="preserve"> 2015</w:t>
       </w:r>
-    </w:p>
-    <w:p>
-      <w:pPr>
-        <w:spacing w:line="276" w:lineRule="auto"/>
-        <w:rPr>
-          <w:rFonts w:ascii="Times New Roman" w:hAnsi="Times New Roman" w:cs="Times New Roman"/>
-          <w:spacing w:val="-2"/>
-          <w:sz w:val="20"/>
-          <w:szCs w:val="21"/>
-        </w:rPr>
-      </w:pPr>
     </w:p>
     <w:p>
       <w:pPr>

</xml_diff>